<commit_message>
añadido pasos colaborador Vasi81
</commit_message>
<xml_diff>
--- a/proceso Git-ED.docx
+++ b/proceso Git-ED.docx
@@ -169,7 +169,7 @@
       <w:r>
         <w:t>(</w:t>
       </w:r>
-      <w:hyperlink r:id="rId4" w:history="1">
+      <w:hyperlink r:id="rId5" w:history="1">
         <w:r>
           <w:rPr>
             <w:rStyle w:val="Hipervnculo"/>
@@ -223,7 +223,7 @@
                     <pic:cNvPicPr/>
                   </pic:nvPicPr>
                   <pic:blipFill rotWithShape="1">
-                    <a:blip r:embed="rId5"/>
+                    <a:blip r:embed="rId6"/>
                     <a:srcRect t="20403" r="11918" b="17255"/>
                     <a:stretch/>
                   </pic:blipFill>
@@ -295,7 +295,7 @@
                     <pic:cNvPicPr/>
                   </pic:nvPicPr>
                   <pic:blipFill rotWithShape="1">
-                    <a:blip r:embed="rId6"/>
+                    <a:blip r:embed="rId7"/>
                     <a:srcRect l="69765" t="39686" r="7741" b="19713"/>
                     <a:stretch/>
                   </pic:blipFill>
@@ -626,7 +626,7 @@
                     <pic:cNvPicPr/>
                   </pic:nvPicPr>
                   <pic:blipFill rotWithShape="1">
-                    <a:blip r:embed="rId7"/>
+                    <a:blip r:embed="rId8"/>
                     <a:srcRect l="271" t="9278" r="93497" b="80293"/>
                     <a:stretch/>
                   </pic:blipFill>
@@ -848,7 +848,7 @@
         </w:rPr>
         <w:t xml:space="preserve"> </w:t>
       </w:r>
-      <w:hyperlink r:id="rId8" w:history="1">
+      <w:hyperlink r:id="rId9" w:history="1">
         <w:r>
           <w:rPr>
             <w:rStyle w:val="Hipervnculo"/>
@@ -1181,7 +1181,7 @@
                     <pic:cNvPicPr/>
                   </pic:nvPicPr>
                   <pic:blipFill rotWithShape="1">
-                    <a:blip r:embed="rId9"/>
+                    <a:blip r:embed="rId10"/>
                     <a:srcRect r="83338" b="71104"/>
                     <a:stretch/>
                   </pic:blipFill>
@@ -1335,22 +1335,13 @@
         </w:rPr>
         <w:t xml:space="preserve"> </w:t>
       </w:r>
-      <w:proofErr w:type="spellStart"/>
       <w:proofErr w:type="gramStart"/>
       <w:r>
         <w:rPr>
           <w:b/>
           <w:bCs/>
         </w:rPr>
-        <w:t>add</w:t>
-      </w:r>
-      <w:proofErr w:type="spellEnd"/>
-      <w:r>
-        <w:rPr>
-          <w:b/>
-          <w:bCs/>
-        </w:rPr>
-        <w:t xml:space="preserve"> .</w:t>
+        <w:t>add .</w:t>
       </w:r>
       <w:proofErr w:type="gramEnd"/>
       <w:r>
@@ -1677,441 +1668,6 @@
             <wp:extent cx="5400040" cy="3262630"/>
             <wp:effectExtent l="0" t="0" r="0" b="0"/>
             <wp:docPr id="5" name="Imagen 5"/>
-            <wp:cNvGraphicFramePr>
-              <a:graphicFrameLocks xmlns:a="http://schemas.openxmlformats.org/drawingml/2006/main" noChangeAspect="1"/>
-            </wp:cNvGraphicFramePr>
-            <a:graphic xmlns:a="http://schemas.openxmlformats.org/drawingml/2006/main">
-              <a:graphicData uri="http://schemas.openxmlformats.org/drawingml/2006/picture">
-                <pic:pic xmlns:pic="http://schemas.openxmlformats.org/drawingml/2006/picture">
-                  <pic:nvPicPr>
-                    <pic:cNvPr id="1" name=""/>
-                    <pic:cNvPicPr/>
-                  </pic:nvPicPr>
-                  <pic:blipFill>
-                    <a:blip r:embed="rId10"/>
-                    <a:stretch>
-                      <a:fillRect/>
-                    </a:stretch>
-                  </pic:blipFill>
-                  <pic:spPr>
-                    <a:xfrm>
-                      <a:off x="0" y="0"/>
-                      <a:ext cx="5400040" cy="3262630"/>
-                    </a:xfrm>
-                    <a:prstGeom prst="rect">
-                      <a:avLst/>
-                    </a:prstGeom>
-                  </pic:spPr>
-                </pic:pic>
-              </a:graphicData>
-            </a:graphic>
-          </wp:inline>
-        </w:drawing>
-      </w:r>
-    </w:p>
-    <w:p/>
-    <w:p/>
-    <w:p/>
-    <w:p/>
-    <w:p/>
-    <w:p/>
-    <w:p/>
-    <w:p/>
-    <w:p/>
-    <w:p/>
-    <w:p/>
-    <w:p>
-      <w:pPr>
-        <w:pStyle w:val="NormalWeb"/>
-        <w:shd w:val="clear" w:color="auto" w:fill="EAEFF2"/>
-        <w:spacing w:before="0" w:beforeAutospacing="0" w:after="0" w:afterAutospacing="0"/>
-        <w:rPr>
-          <w:rStyle w:val="Textoennegrita"/>
-          <w:rFonts w:ascii="source" w:hAnsi="source"/>
-          <w:color w:val="000000"/>
-          <w:sz w:val="21"/>
-          <w:szCs w:val="21"/>
-        </w:rPr>
-      </w:pPr>
-    </w:p>
-    <w:p>
-      <w:pPr>
-        <w:pStyle w:val="NormalWeb"/>
-        <w:shd w:val="clear" w:color="auto" w:fill="EAEFF2"/>
-        <w:spacing w:before="0" w:beforeAutospacing="0" w:after="0" w:afterAutospacing="0"/>
-        <w:rPr>
-          <w:rFonts w:ascii="source" w:hAnsi="source"/>
-          <w:color w:val="000000"/>
-          <w:sz w:val="21"/>
-          <w:szCs w:val="21"/>
-        </w:rPr>
-      </w:pPr>
-      <w:r>
-        <w:rPr>
-          <w:rStyle w:val="Textoennegrita"/>
-          <w:rFonts w:ascii="source" w:hAnsi="source"/>
-          <w:color w:val="000000"/>
-          <w:sz w:val="21"/>
-          <w:szCs w:val="21"/>
-        </w:rPr>
-        <w:t>Requerimiento 3</w:t>
-      </w:r>
-    </w:p>
-    <w:p>
-      <w:pPr>
-        <w:pStyle w:val="NormalWeb"/>
-        <w:shd w:val="clear" w:color="auto" w:fill="EAEFF2"/>
-        <w:spacing w:before="0" w:beforeAutospacing="0" w:after="0" w:afterAutospacing="0"/>
-        <w:jc w:val="both"/>
-        <w:rPr>
-          <w:rFonts w:ascii="source" w:hAnsi="source"/>
-          <w:color w:val="000000"/>
-          <w:sz w:val="21"/>
-          <w:szCs w:val="21"/>
-        </w:rPr>
-      </w:pPr>
-      <w:r>
-        <w:rPr>
-          <w:rFonts w:ascii="source" w:hAnsi="source"/>
-          <w:color w:val="000000"/>
-          <w:sz w:val="21"/>
-          <w:szCs w:val="21"/>
-        </w:rPr>
-        <w:t xml:space="preserve">Se pide una clase </w:t>
-      </w:r>
-      <w:proofErr w:type="spellStart"/>
-      <w:r>
-        <w:rPr>
-          <w:rFonts w:ascii="source" w:hAnsi="source"/>
-          <w:color w:val="000000"/>
-          <w:sz w:val="21"/>
-          <w:szCs w:val="21"/>
-        </w:rPr>
-        <w:t>main</w:t>
-      </w:r>
-      <w:proofErr w:type="spellEnd"/>
-      <w:r>
-        <w:rPr>
-          <w:rFonts w:ascii="source" w:hAnsi="source"/>
-          <w:color w:val="000000"/>
-          <w:sz w:val="21"/>
-          <w:szCs w:val="21"/>
-        </w:rPr>
-        <w:t xml:space="preserve"> que permita probar las clases de la calculadora. Para ello cada integrante tendrá que modificar el código que llama a los métodos de su clase en la clase </w:t>
-      </w:r>
-      <w:proofErr w:type="spellStart"/>
-      <w:r>
-        <w:rPr>
-          <w:rFonts w:ascii="source" w:hAnsi="source"/>
-          <w:color w:val="000000"/>
-          <w:sz w:val="21"/>
-          <w:szCs w:val="21"/>
-        </w:rPr>
-        <w:t>main</w:t>
-      </w:r>
-      <w:proofErr w:type="spellEnd"/>
-      <w:r>
-        <w:rPr>
-          <w:rFonts w:ascii="source" w:hAnsi="source"/>
-          <w:color w:val="000000"/>
-          <w:sz w:val="21"/>
-          <w:szCs w:val="21"/>
-        </w:rPr>
-        <w:t xml:space="preserve">, es decir, todos los integrantes del equipo tendrán que trabajar sobre la misma clase </w:t>
-      </w:r>
-      <w:proofErr w:type="spellStart"/>
-      <w:r>
-        <w:rPr>
-          <w:rFonts w:ascii="source" w:hAnsi="source"/>
-          <w:color w:val="000000"/>
-          <w:sz w:val="21"/>
-          <w:szCs w:val="21"/>
-        </w:rPr>
-        <w:t>main</w:t>
-      </w:r>
-      <w:proofErr w:type="spellEnd"/>
-      <w:r>
-        <w:rPr>
-          <w:rFonts w:ascii="source" w:hAnsi="source"/>
-          <w:color w:val="000000"/>
-          <w:sz w:val="21"/>
-          <w:szCs w:val="21"/>
-        </w:rPr>
-        <w:t>. Con que cada integrante pruebe uno de los métodos que ha realizado, es más que suficiente.</w:t>
-      </w:r>
-    </w:p>
-    <w:p>
-      <w:pPr>
-        <w:pStyle w:val="NormalWeb"/>
-        <w:shd w:val="clear" w:color="auto" w:fill="EAEFF2"/>
-        <w:spacing w:before="0" w:beforeAutospacing="0" w:after="0" w:afterAutospacing="0"/>
-        <w:jc w:val="both"/>
-        <w:rPr>
-          <w:rFonts w:ascii="source" w:hAnsi="source"/>
-          <w:color w:val="000000"/>
-          <w:sz w:val="21"/>
-          <w:szCs w:val="21"/>
-        </w:rPr>
-      </w:pPr>
-      <w:r>
-        <w:rPr>
-          <w:rFonts w:ascii="source" w:hAnsi="source"/>
-          <w:color w:val="000000"/>
-          <w:sz w:val="21"/>
-          <w:szCs w:val="21"/>
-        </w:rPr>
-        <w:t>Nótese, que esta parte es probable que, de problemas de sincronización, por lo que se espera que los integrantes del equipo hablen y decidan como afrontar el problema.</w:t>
-      </w:r>
-    </w:p>
-    <w:p/>
-    <w:p>
-      <w:r>
-        <w:t xml:space="preserve">Para este caso nos organizamos para </w:t>
-      </w:r>
-      <w:r>
-        <w:t xml:space="preserve">subir una primera versión de la clase </w:t>
-      </w:r>
-      <w:proofErr w:type="spellStart"/>
-      <w:r>
-        <w:t>main</w:t>
-      </w:r>
-      <w:proofErr w:type="spellEnd"/>
-      <w:r>
-        <w:t xml:space="preserve"> y a </w:t>
-      </w:r>
-      <w:r>
-        <w:t>continuación,</w:t>
-      </w:r>
-      <w:r>
-        <w:t xml:space="preserve"> </w:t>
-      </w:r>
-      <w:r>
-        <w:t xml:space="preserve">cada uno de los </w:t>
-      </w:r>
-      <w:proofErr w:type="gramStart"/>
-      <w:r>
-        <w:t xml:space="preserve">miembros </w:t>
-      </w:r>
-      <w:r>
-        <w:t>,</w:t>
-      </w:r>
-      <w:proofErr w:type="gramEnd"/>
-      <w:r>
-        <w:t xml:space="preserve"> </w:t>
-      </w:r>
-      <w:r>
-        <w:t xml:space="preserve">de manera ordenada </w:t>
-      </w:r>
-      <w:r>
-        <w:t xml:space="preserve">, </w:t>
-      </w:r>
-      <w:r>
-        <w:t xml:space="preserve">nos descargamos dicha clase y vamos completando los cambios </w:t>
-      </w:r>
-      <w:r>
-        <w:t xml:space="preserve">para realizar las llamadas a las distintas clases hasta tener el </w:t>
-      </w:r>
-      <w:proofErr w:type="spellStart"/>
-      <w:r>
-        <w:t>main</w:t>
-      </w:r>
-      <w:proofErr w:type="spellEnd"/>
-      <w:r>
-        <w:t xml:space="preserve"> con todas las clases implementadas</w:t>
-      </w:r>
-      <w:r>
-        <w:t>.</w:t>
-      </w:r>
-    </w:p>
-    <w:p>
-      <w:r>
-        <w:t xml:space="preserve">De esta manera tendremos la clase </w:t>
-      </w:r>
-      <w:proofErr w:type="spellStart"/>
-      <w:r>
-        <w:t>main</w:t>
-      </w:r>
-      <w:proofErr w:type="spellEnd"/>
-      <w:r>
-        <w:t xml:space="preserve"> para todas las clases.</w:t>
-      </w:r>
-    </w:p>
-    <w:p>
-      <w:r>
-        <w:t xml:space="preserve">Con la documentación </w:t>
-      </w:r>
-      <w:r>
-        <w:t xml:space="preserve">operamos de la misma forma, una vez tengamos todas las clases en el </w:t>
-      </w:r>
-      <w:r>
-        <w:t>repositorio</w:t>
-      </w:r>
-      <w:r>
-        <w:t xml:space="preserve"> podemos generar la </w:t>
-      </w:r>
-      <w:proofErr w:type="spellStart"/>
-      <w:r>
-        <w:t>docuemntacionde</w:t>
-      </w:r>
-      <w:proofErr w:type="spellEnd"/>
-      <w:r>
-        <w:t xml:space="preserve"> todas las clases.</w:t>
-      </w:r>
-    </w:p>
-    <w:p>
-      <w:r>
-        <w:t>Una vez que tengamos la documentación (</w:t>
-      </w:r>
-      <w:proofErr w:type="spellStart"/>
-      <w:r>
-        <w:t>doc</w:t>
-      </w:r>
-      <w:proofErr w:type="spellEnd"/>
-      <w:r>
-        <w:t xml:space="preserve">) subimos los </w:t>
-      </w:r>
-      <w:r>
-        <w:t>cambios:</w:t>
-      </w:r>
-    </w:p>
-    <w:p>
-      <w:r>
-        <w:sym w:font="Wingdings" w:char="F0E0"/>
-      </w:r>
-      <w:proofErr w:type="spellStart"/>
-      <w:r>
-        <w:t>git</w:t>
-      </w:r>
-      <w:proofErr w:type="spellEnd"/>
-      <w:r>
-        <w:t xml:space="preserve"> </w:t>
-      </w:r>
-      <w:proofErr w:type="spellStart"/>
-      <w:proofErr w:type="gramStart"/>
-      <w:r>
-        <w:t>add</w:t>
-      </w:r>
-      <w:proofErr w:type="spellEnd"/>
-      <w:r>
-        <w:t xml:space="preserve"> .</w:t>
-      </w:r>
-      <w:proofErr w:type="gramEnd"/>
-    </w:p>
-    <w:p>
-      <w:r>
-        <w:sym w:font="Wingdings" w:char="F0E0"/>
-      </w:r>
-      <w:proofErr w:type="spellStart"/>
-      <w:r>
-        <w:t>git</w:t>
-      </w:r>
-      <w:proofErr w:type="spellEnd"/>
-      <w:r>
-        <w:t xml:space="preserve"> </w:t>
-      </w:r>
-      <w:proofErr w:type="spellStart"/>
-      <w:r>
-        <w:t>commit</w:t>
-      </w:r>
-      <w:proofErr w:type="spellEnd"/>
-      <w:r>
-        <w:t xml:space="preserve"> -m “Generamos la </w:t>
-      </w:r>
-      <w:r>
-        <w:t xml:space="preserve">documentación </w:t>
-      </w:r>
-      <w:proofErr w:type="spellStart"/>
-      <w:r>
-        <w:t>JavaDoc</w:t>
-      </w:r>
-      <w:proofErr w:type="spellEnd"/>
-      <w:r>
-        <w:t>”.</w:t>
-      </w:r>
-    </w:p>
-    <w:p>
-      <w:pPr>
-        <w:rPr>
-          <w:lang w:val="en-US"/>
-        </w:rPr>
-      </w:pPr>
-      <w:r>
-        <w:sym w:font="Wingdings" w:char="F0E0"/>
-      </w:r>
-      <w:r>
-        <w:rPr>
-          <w:lang w:val="en-US"/>
-        </w:rPr>
-        <w:t>git checkout main</w:t>
-      </w:r>
-    </w:p>
-    <w:p>
-      <w:pPr>
-        <w:rPr>
-          <w:lang w:val="en-US"/>
-        </w:rPr>
-      </w:pPr>
-      <w:r>
-        <w:sym w:font="Wingdings" w:char="F0E0"/>
-      </w:r>
-      <w:r>
-        <w:rPr>
-          <w:lang w:val="en-US"/>
-        </w:rPr>
-        <w:t>git merge JIG_ED</w:t>
-      </w:r>
-    </w:p>
-    <w:p>
-      <w:r>
-        <w:sym w:font="Wingdings" w:char="F0E0"/>
-      </w:r>
-      <w:proofErr w:type="spellStart"/>
-      <w:r>
-        <w:t>git</w:t>
-      </w:r>
-      <w:proofErr w:type="spellEnd"/>
-      <w:r>
-        <w:t xml:space="preserve"> </w:t>
-      </w:r>
-      <w:proofErr w:type="spellStart"/>
-      <w:r>
-        <w:t>push</w:t>
-      </w:r>
-      <w:proofErr w:type="spellEnd"/>
-      <w:r>
-        <w:t xml:space="preserve"> </w:t>
-      </w:r>
-      <w:proofErr w:type="spellStart"/>
-      <w:r>
-        <w:t>origin</w:t>
-      </w:r>
-      <w:proofErr w:type="spellEnd"/>
-      <w:r>
-        <w:t xml:space="preserve"> </w:t>
-      </w:r>
-      <w:proofErr w:type="spellStart"/>
-      <w:r>
-        <w:t>main</w:t>
-      </w:r>
-      <w:proofErr w:type="spellEnd"/>
-      <w:r>
-        <w:t>.</w:t>
-      </w:r>
-    </w:p>
-    <w:p/>
-    <w:p>
-      <w:pPr>
-        <w:ind w:firstLine="708"/>
-      </w:pPr>
-      <w:r>
-        <w:rPr>
-          <w:noProof/>
-        </w:rPr>
-        <w:drawing>
-          <wp:inline distT="0" distB="0" distL="0" distR="0" wp14:anchorId="715B93C7" wp14:editId="7B4169BB">
-            <wp:extent cx="4491532" cy="3368649"/>
-            <wp:effectExtent l="0" t="0" r="4445" b="3810"/>
-            <wp:docPr id="4" name="Imagen 4"/>
             <wp:cNvGraphicFramePr>
               <a:graphicFrameLocks xmlns:a="http://schemas.openxmlformats.org/drawingml/2006/main" noChangeAspect="1"/>
             </wp:cNvGraphicFramePr>
@@ -2131,6 +1687,441 @@
                   <pic:spPr>
                     <a:xfrm>
                       <a:off x="0" y="0"/>
+                      <a:ext cx="5400040" cy="3262630"/>
+                    </a:xfrm>
+                    <a:prstGeom prst="rect">
+                      <a:avLst/>
+                    </a:prstGeom>
+                  </pic:spPr>
+                </pic:pic>
+              </a:graphicData>
+            </a:graphic>
+          </wp:inline>
+        </w:drawing>
+      </w:r>
+    </w:p>
+    <w:p/>
+    <w:p/>
+    <w:p/>
+    <w:p/>
+    <w:p/>
+    <w:p/>
+    <w:p/>
+    <w:p/>
+    <w:p/>
+    <w:p/>
+    <w:p/>
+    <w:p>
+      <w:pPr>
+        <w:pStyle w:val="NormalWeb"/>
+        <w:shd w:val="clear" w:color="auto" w:fill="EAEFF2"/>
+        <w:spacing w:before="0" w:beforeAutospacing="0" w:after="0" w:afterAutospacing="0"/>
+        <w:rPr>
+          <w:rStyle w:val="Textoennegrita"/>
+          <w:rFonts w:ascii="source" w:hAnsi="source"/>
+          <w:color w:val="000000"/>
+          <w:sz w:val="21"/>
+          <w:szCs w:val="21"/>
+        </w:rPr>
+      </w:pPr>
+    </w:p>
+    <w:p>
+      <w:pPr>
+        <w:pStyle w:val="NormalWeb"/>
+        <w:shd w:val="clear" w:color="auto" w:fill="EAEFF2"/>
+        <w:spacing w:before="0" w:beforeAutospacing="0" w:after="0" w:afterAutospacing="0"/>
+        <w:rPr>
+          <w:rFonts w:ascii="source" w:hAnsi="source"/>
+          <w:color w:val="000000"/>
+          <w:sz w:val="21"/>
+          <w:szCs w:val="21"/>
+        </w:rPr>
+      </w:pPr>
+      <w:r>
+        <w:rPr>
+          <w:rStyle w:val="Textoennegrita"/>
+          <w:rFonts w:ascii="source" w:hAnsi="source"/>
+          <w:color w:val="000000"/>
+          <w:sz w:val="21"/>
+          <w:szCs w:val="21"/>
+        </w:rPr>
+        <w:t>Requerimiento 3</w:t>
+      </w:r>
+    </w:p>
+    <w:p>
+      <w:pPr>
+        <w:pStyle w:val="NormalWeb"/>
+        <w:shd w:val="clear" w:color="auto" w:fill="EAEFF2"/>
+        <w:spacing w:before="0" w:beforeAutospacing="0" w:after="0" w:afterAutospacing="0"/>
+        <w:jc w:val="both"/>
+        <w:rPr>
+          <w:rFonts w:ascii="source" w:hAnsi="source"/>
+          <w:color w:val="000000"/>
+          <w:sz w:val="21"/>
+          <w:szCs w:val="21"/>
+        </w:rPr>
+      </w:pPr>
+      <w:r>
+        <w:rPr>
+          <w:rFonts w:ascii="source" w:hAnsi="source"/>
+          <w:color w:val="000000"/>
+          <w:sz w:val="21"/>
+          <w:szCs w:val="21"/>
+        </w:rPr>
+        <w:t xml:space="preserve">Se pide una clase </w:t>
+      </w:r>
+      <w:proofErr w:type="spellStart"/>
+      <w:r>
+        <w:rPr>
+          <w:rFonts w:ascii="source" w:hAnsi="source"/>
+          <w:color w:val="000000"/>
+          <w:sz w:val="21"/>
+          <w:szCs w:val="21"/>
+        </w:rPr>
+        <w:t>main</w:t>
+      </w:r>
+      <w:proofErr w:type="spellEnd"/>
+      <w:r>
+        <w:rPr>
+          <w:rFonts w:ascii="source" w:hAnsi="source"/>
+          <w:color w:val="000000"/>
+          <w:sz w:val="21"/>
+          <w:szCs w:val="21"/>
+        </w:rPr>
+        <w:t xml:space="preserve"> que permita probar las clases de la calculadora. Para ello cada integrante tendrá que modificar el código que llama a los métodos de su clase en la clase </w:t>
+      </w:r>
+      <w:proofErr w:type="spellStart"/>
+      <w:r>
+        <w:rPr>
+          <w:rFonts w:ascii="source" w:hAnsi="source"/>
+          <w:color w:val="000000"/>
+          <w:sz w:val="21"/>
+          <w:szCs w:val="21"/>
+        </w:rPr>
+        <w:t>main</w:t>
+      </w:r>
+      <w:proofErr w:type="spellEnd"/>
+      <w:r>
+        <w:rPr>
+          <w:rFonts w:ascii="source" w:hAnsi="source"/>
+          <w:color w:val="000000"/>
+          <w:sz w:val="21"/>
+          <w:szCs w:val="21"/>
+        </w:rPr>
+        <w:t xml:space="preserve">, es decir, todos los integrantes del equipo tendrán que trabajar sobre la misma clase </w:t>
+      </w:r>
+      <w:proofErr w:type="spellStart"/>
+      <w:r>
+        <w:rPr>
+          <w:rFonts w:ascii="source" w:hAnsi="source"/>
+          <w:color w:val="000000"/>
+          <w:sz w:val="21"/>
+          <w:szCs w:val="21"/>
+        </w:rPr>
+        <w:t>main</w:t>
+      </w:r>
+      <w:proofErr w:type="spellEnd"/>
+      <w:r>
+        <w:rPr>
+          <w:rFonts w:ascii="source" w:hAnsi="source"/>
+          <w:color w:val="000000"/>
+          <w:sz w:val="21"/>
+          <w:szCs w:val="21"/>
+        </w:rPr>
+        <w:t>. Con que cada integrante pruebe uno de los métodos que ha realizado, es más que suficiente.</w:t>
+      </w:r>
+    </w:p>
+    <w:p>
+      <w:pPr>
+        <w:pStyle w:val="NormalWeb"/>
+        <w:shd w:val="clear" w:color="auto" w:fill="EAEFF2"/>
+        <w:spacing w:before="0" w:beforeAutospacing="0" w:after="0" w:afterAutospacing="0"/>
+        <w:jc w:val="both"/>
+        <w:rPr>
+          <w:rFonts w:ascii="source" w:hAnsi="source"/>
+          <w:color w:val="000000"/>
+          <w:sz w:val="21"/>
+          <w:szCs w:val="21"/>
+        </w:rPr>
+      </w:pPr>
+      <w:r>
+        <w:rPr>
+          <w:rFonts w:ascii="source" w:hAnsi="source"/>
+          <w:color w:val="000000"/>
+          <w:sz w:val="21"/>
+          <w:szCs w:val="21"/>
+        </w:rPr>
+        <w:t>Nótese, que esta parte es probable que, de problemas de sincronización, por lo que se espera que los integrantes del equipo hablen y decidan como afrontar el problema.</w:t>
+      </w:r>
+    </w:p>
+    <w:p/>
+    <w:p>
+      <w:r>
+        <w:t xml:space="preserve">Para este caso nos organizamos para </w:t>
+      </w:r>
+      <w:r>
+        <w:t xml:space="preserve">subir una primera versión de la clase </w:t>
+      </w:r>
+      <w:proofErr w:type="spellStart"/>
+      <w:r>
+        <w:t>main</w:t>
+      </w:r>
+      <w:proofErr w:type="spellEnd"/>
+      <w:r>
+        <w:t xml:space="preserve"> y a </w:t>
+      </w:r>
+      <w:r>
+        <w:t>continuación,</w:t>
+      </w:r>
+      <w:r>
+        <w:t xml:space="preserve"> </w:t>
+      </w:r>
+      <w:r>
+        <w:t xml:space="preserve">cada uno de los </w:t>
+      </w:r>
+      <w:proofErr w:type="gramStart"/>
+      <w:r>
+        <w:t xml:space="preserve">miembros </w:t>
+      </w:r>
+      <w:r>
+        <w:t>,</w:t>
+      </w:r>
+      <w:proofErr w:type="gramEnd"/>
+      <w:r>
+        <w:t xml:space="preserve"> </w:t>
+      </w:r>
+      <w:r>
+        <w:t xml:space="preserve">de manera ordenada </w:t>
+      </w:r>
+      <w:r>
+        <w:t xml:space="preserve">, </w:t>
+      </w:r>
+      <w:r>
+        <w:t xml:space="preserve">nos descargamos dicha clase y vamos completando los cambios </w:t>
+      </w:r>
+      <w:r>
+        <w:t xml:space="preserve">para realizar las llamadas a las distintas clases hasta tener el </w:t>
+      </w:r>
+      <w:proofErr w:type="spellStart"/>
+      <w:r>
+        <w:t>main</w:t>
+      </w:r>
+      <w:proofErr w:type="spellEnd"/>
+      <w:r>
+        <w:t xml:space="preserve"> con todas las clases implementadas</w:t>
+      </w:r>
+      <w:r>
+        <w:t>.</w:t>
+      </w:r>
+    </w:p>
+    <w:p>
+      <w:r>
+        <w:t xml:space="preserve">De esta manera tendremos la clase </w:t>
+      </w:r>
+      <w:proofErr w:type="spellStart"/>
+      <w:r>
+        <w:t>main</w:t>
+      </w:r>
+      <w:proofErr w:type="spellEnd"/>
+      <w:r>
+        <w:t xml:space="preserve"> para todas las clases.</w:t>
+      </w:r>
+    </w:p>
+    <w:p>
+      <w:r>
+        <w:t xml:space="preserve">Con la documentación </w:t>
+      </w:r>
+      <w:r>
+        <w:t xml:space="preserve">operamos de la misma forma, una vez tengamos todas las clases en el </w:t>
+      </w:r>
+      <w:r>
+        <w:t>repositorio</w:t>
+      </w:r>
+      <w:r>
+        <w:t xml:space="preserve"> podemos generar la </w:t>
+      </w:r>
+      <w:proofErr w:type="spellStart"/>
+      <w:r>
+        <w:t>docuemntacionde</w:t>
+      </w:r>
+      <w:proofErr w:type="spellEnd"/>
+      <w:r>
+        <w:t xml:space="preserve"> todas las clases.</w:t>
+      </w:r>
+    </w:p>
+    <w:p>
+      <w:r>
+        <w:t>Una vez que tengamos la documentación (</w:t>
+      </w:r>
+      <w:proofErr w:type="spellStart"/>
+      <w:r>
+        <w:t>doc</w:t>
+      </w:r>
+      <w:proofErr w:type="spellEnd"/>
+      <w:r>
+        <w:t xml:space="preserve">) subimos los </w:t>
+      </w:r>
+      <w:r>
+        <w:t>cambios:</w:t>
+      </w:r>
+    </w:p>
+    <w:p>
+      <w:r>
+        <w:sym w:font="Wingdings" w:char="F0E0"/>
+      </w:r>
+      <w:proofErr w:type="spellStart"/>
+      <w:r>
+        <w:t>git</w:t>
+      </w:r>
+      <w:proofErr w:type="spellEnd"/>
+      <w:r>
+        <w:t xml:space="preserve"> </w:t>
+      </w:r>
+      <w:proofErr w:type="spellStart"/>
+      <w:proofErr w:type="gramStart"/>
+      <w:r>
+        <w:t>add</w:t>
+      </w:r>
+      <w:proofErr w:type="spellEnd"/>
+      <w:r>
+        <w:t xml:space="preserve"> .</w:t>
+      </w:r>
+      <w:proofErr w:type="gramEnd"/>
+    </w:p>
+    <w:p>
+      <w:r>
+        <w:sym w:font="Wingdings" w:char="F0E0"/>
+      </w:r>
+      <w:proofErr w:type="spellStart"/>
+      <w:r>
+        <w:t>git</w:t>
+      </w:r>
+      <w:proofErr w:type="spellEnd"/>
+      <w:r>
+        <w:t xml:space="preserve"> </w:t>
+      </w:r>
+      <w:proofErr w:type="spellStart"/>
+      <w:r>
+        <w:t>commit</w:t>
+      </w:r>
+      <w:proofErr w:type="spellEnd"/>
+      <w:r>
+        <w:t xml:space="preserve"> -m “Generamos la </w:t>
+      </w:r>
+      <w:r>
+        <w:t xml:space="preserve">documentación </w:t>
+      </w:r>
+      <w:proofErr w:type="spellStart"/>
+      <w:r>
+        <w:t>JavaDoc</w:t>
+      </w:r>
+      <w:proofErr w:type="spellEnd"/>
+      <w:r>
+        <w:t>”.</w:t>
+      </w:r>
+    </w:p>
+    <w:p>
+      <w:pPr>
+        <w:rPr>
+          <w:lang w:val="en-US"/>
+        </w:rPr>
+      </w:pPr>
+      <w:r>
+        <w:sym w:font="Wingdings" w:char="F0E0"/>
+      </w:r>
+      <w:r>
+        <w:rPr>
+          <w:lang w:val="en-US"/>
+        </w:rPr>
+        <w:t>git checkout main</w:t>
+      </w:r>
+    </w:p>
+    <w:p>
+      <w:pPr>
+        <w:rPr>
+          <w:lang w:val="en-US"/>
+        </w:rPr>
+      </w:pPr>
+      <w:r>
+        <w:sym w:font="Wingdings" w:char="F0E0"/>
+      </w:r>
+      <w:r>
+        <w:rPr>
+          <w:lang w:val="en-US"/>
+        </w:rPr>
+        <w:t>git merge JIG_ED</w:t>
+      </w:r>
+    </w:p>
+    <w:p>
+      <w:r>
+        <w:sym w:font="Wingdings" w:char="F0E0"/>
+      </w:r>
+      <w:proofErr w:type="spellStart"/>
+      <w:r>
+        <w:t>git</w:t>
+      </w:r>
+      <w:proofErr w:type="spellEnd"/>
+      <w:r>
+        <w:t xml:space="preserve"> </w:t>
+      </w:r>
+      <w:proofErr w:type="spellStart"/>
+      <w:r>
+        <w:t>push</w:t>
+      </w:r>
+      <w:proofErr w:type="spellEnd"/>
+      <w:r>
+        <w:t xml:space="preserve"> </w:t>
+      </w:r>
+      <w:proofErr w:type="spellStart"/>
+      <w:r>
+        <w:t>origin</w:t>
+      </w:r>
+      <w:proofErr w:type="spellEnd"/>
+      <w:r>
+        <w:t xml:space="preserve"> </w:t>
+      </w:r>
+      <w:proofErr w:type="spellStart"/>
+      <w:r>
+        <w:t>main</w:t>
+      </w:r>
+      <w:proofErr w:type="spellEnd"/>
+      <w:r>
+        <w:t>.</w:t>
+      </w:r>
+    </w:p>
+    <w:p/>
+    <w:p>
+      <w:pPr>
+        <w:ind w:firstLine="708"/>
+      </w:pPr>
+      <w:r>
+        <w:rPr>
+          <w:noProof/>
+        </w:rPr>
+        <w:drawing>
+          <wp:inline distT="0" distB="0" distL="0" distR="0" wp14:anchorId="715B93C7" wp14:editId="7B4169BB">
+            <wp:extent cx="4491532" cy="3368649"/>
+            <wp:effectExtent l="0" t="0" r="4445" b="3810"/>
+            <wp:docPr id="4" name="Imagen 4"/>
+            <wp:cNvGraphicFramePr>
+              <a:graphicFrameLocks xmlns:a="http://schemas.openxmlformats.org/drawingml/2006/main" noChangeAspect="1"/>
+            </wp:cNvGraphicFramePr>
+            <a:graphic xmlns:a="http://schemas.openxmlformats.org/drawingml/2006/main">
+              <a:graphicData uri="http://schemas.openxmlformats.org/drawingml/2006/picture">
+                <pic:pic xmlns:pic="http://schemas.openxmlformats.org/drawingml/2006/picture">
+                  <pic:nvPicPr>
+                    <pic:cNvPr id="1" name=""/>
+                    <pic:cNvPicPr/>
+                  </pic:nvPicPr>
+                  <pic:blipFill>
+                    <a:blip r:embed="rId12"/>
+                    <a:stretch>
+                      <a:fillRect/>
+                    </a:stretch>
+                  </pic:blipFill>
+                  <pic:spPr>
+                    <a:xfrm>
+                      <a:off x="0" y="0"/>
                       <a:ext cx="4505728" cy="3379296"/>
                     </a:xfrm>
                     <a:prstGeom prst="rect">
@@ -2145,11 +2136,6 @@
       </w:r>
     </w:p>
     <w:p>
-      <w:pPr>
-        <w:rPr>
-          <w:u w:val="single"/>
-        </w:rPr>
-      </w:pPr>
       <w:r>
         <w:tab/>
       </w:r>
@@ -2171,6 +2157,391 @@
       </w:r>
       <w:proofErr w:type="spellEnd"/>
     </w:p>
+    <w:p/>
+    <w:p>
+      <w:r>
+        <w:t>Pasos realizados por los integrantes del equipo:</w:t>
+      </w:r>
+    </w:p>
+    <w:p>
+      <w:proofErr w:type="spellStart"/>
+      <w:r>
+        <w:t>Vesselin</w:t>
+      </w:r>
+      <w:proofErr w:type="spellEnd"/>
+      <w:r>
+        <w:t xml:space="preserve"> Stanev:</w:t>
+      </w:r>
+    </w:p>
+    <w:p>
+      <w:pPr>
+        <w:pStyle w:val="Prrafodelista"/>
+        <w:numPr>
+          <w:ilvl w:val="0"/>
+          <w:numId w:val="1"/>
+        </w:numPr>
+      </w:pPr>
+      <w:r>
+        <w:t>Una vez asignados los permisos al repositorio he creado mi repositorio local (</w:t>
+      </w:r>
+      <w:proofErr w:type="spellStart"/>
+      <w:r>
+        <w:t>git</w:t>
+      </w:r>
+      <w:proofErr w:type="spellEnd"/>
+      <w:r>
+        <w:t xml:space="preserve"> </w:t>
+      </w:r>
+      <w:proofErr w:type="spellStart"/>
+      <w:r>
+        <w:t>init</w:t>
+      </w:r>
+      <w:proofErr w:type="spellEnd"/>
+      <w:r>
+        <w:t>) y la conexión con el repositorio remoto (</w:t>
+      </w:r>
+      <w:proofErr w:type="spellStart"/>
+      <w:r>
+        <w:t>git</w:t>
+      </w:r>
+      <w:proofErr w:type="spellEnd"/>
+      <w:r>
+        <w:t xml:space="preserve"> </w:t>
+      </w:r>
+      <w:proofErr w:type="spellStart"/>
+      <w:r>
+        <w:t>remote</w:t>
+      </w:r>
+      <w:proofErr w:type="spellEnd"/>
+      <w:r>
+        <w:t xml:space="preserve"> </w:t>
+      </w:r>
+      <w:proofErr w:type="spellStart"/>
+      <w:r>
+        <w:t>add</w:t>
+      </w:r>
+      <w:proofErr w:type="spellEnd"/>
+      <w:r>
+        <w:t xml:space="preserve"> </w:t>
+      </w:r>
+      <w:hyperlink r:id="rId13" w:history="1">
+        <w:r>
+          <w:rPr>
+            <w:rStyle w:val="Hipervnculo"/>
+          </w:rPr>
+          <w:t>https://github.com/Vasi81/Calculadora_Entornos</w:t>
+        </w:r>
+      </w:hyperlink>
+      <w:r>
+        <w:t xml:space="preserve">) </w:t>
+      </w:r>
+    </w:p>
+    <w:p>
+      <w:pPr>
+        <w:pStyle w:val="Prrafodelista"/>
+        <w:numPr>
+          <w:ilvl w:val="0"/>
+          <w:numId w:val="1"/>
+        </w:numPr>
+      </w:pPr>
+      <w:r>
+        <w:t xml:space="preserve">He realizado una clonación del repositorio remoto con el comando </w:t>
+      </w:r>
+      <w:proofErr w:type="spellStart"/>
+      <w:r>
+        <w:t>git</w:t>
+      </w:r>
+      <w:proofErr w:type="spellEnd"/>
+      <w:r>
+        <w:t xml:space="preserve"> clone </w:t>
+      </w:r>
+      <w:hyperlink r:id="rId14" w:history="1">
+        <w:r>
+          <w:rPr>
+            <w:rStyle w:val="Hipervnculo"/>
+          </w:rPr>
+          <w:t>https://github.com/Vasi81/Calculadora_Entornos</w:t>
+        </w:r>
+      </w:hyperlink>
+      <w:r>
+        <w:t>)</w:t>
+      </w:r>
+    </w:p>
+    <w:p>
+      <w:pPr>
+        <w:pStyle w:val="Prrafodelista"/>
+        <w:numPr>
+          <w:ilvl w:val="0"/>
+          <w:numId w:val="1"/>
+        </w:numPr>
+      </w:pPr>
+      <w:r>
+        <w:t xml:space="preserve"> He creado una rama de desarrollo en mi repositorio local (</w:t>
+      </w:r>
+      <w:proofErr w:type="spellStart"/>
+      <w:r>
+        <w:t>git</w:t>
+      </w:r>
+      <w:proofErr w:type="spellEnd"/>
+      <w:r>
+        <w:t xml:space="preserve"> </w:t>
+      </w:r>
+      <w:proofErr w:type="spellStart"/>
+      <w:r>
+        <w:t>checkout</w:t>
+      </w:r>
+      <w:proofErr w:type="spellEnd"/>
+      <w:r>
+        <w:t xml:space="preserve"> -b </w:t>
+      </w:r>
+      <w:proofErr w:type="spellStart"/>
+      <w:r>
+        <w:t>vbs_ed</w:t>
+      </w:r>
+      <w:proofErr w:type="spellEnd"/>
+      <w:r>
+        <w:t>) sobre la que empiezo a trabajar para implementar la clase Cociente.</w:t>
+      </w:r>
+    </w:p>
+    <w:p>
+      <w:pPr>
+        <w:pStyle w:val="Prrafodelista"/>
+        <w:numPr>
+          <w:ilvl w:val="0"/>
+          <w:numId w:val="1"/>
+        </w:numPr>
+      </w:pPr>
+      <w:r>
+        <w:t xml:space="preserve">Después de realizar la implementación, he añadido los cambios al </w:t>
+      </w:r>
+      <w:proofErr w:type="spellStart"/>
+      <w:r>
+        <w:t>stage</w:t>
+      </w:r>
+      <w:proofErr w:type="spellEnd"/>
+      <w:r>
+        <w:t xml:space="preserve"> (</w:t>
+      </w:r>
+      <w:proofErr w:type="spellStart"/>
+      <w:r>
+        <w:t>git</w:t>
+      </w:r>
+      <w:proofErr w:type="spellEnd"/>
+      <w:r>
+        <w:t xml:space="preserve"> </w:t>
+      </w:r>
+      <w:proofErr w:type="spellStart"/>
+      <w:proofErr w:type="gramStart"/>
+      <w:r>
+        <w:t>add</w:t>
+      </w:r>
+      <w:proofErr w:type="spellEnd"/>
+      <w:r>
+        <w:t xml:space="preserve"> .</w:t>
+      </w:r>
+      <w:proofErr w:type="gramEnd"/>
+      <w:r>
+        <w:t xml:space="preserve"> )  y he realizado los </w:t>
+      </w:r>
+      <w:proofErr w:type="spellStart"/>
+      <w:r>
+        <w:t>commits</w:t>
+      </w:r>
+      <w:proofErr w:type="spellEnd"/>
+      <w:r>
+        <w:t xml:space="preserve"> oportunos (</w:t>
+      </w:r>
+      <w:proofErr w:type="spellStart"/>
+      <w:r>
+        <w:t>git</w:t>
+      </w:r>
+      <w:proofErr w:type="spellEnd"/>
+      <w:r>
+        <w:t xml:space="preserve"> </w:t>
+      </w:r>
+      <w:proofErr w:type="spellStart"/>
+      <w:r>
+        <w:t>commit</w:t>
+      </w:r>
+      <w:proofErr w:type="spellEnd"/>
+      <w:r>
+        <w:t xml:space="preserve"> -</w:t>
+      </w:r>
+      <w:proofErr w:type="gramStart"/>
+      <w:r>
+        <w:t>m”…</w:t>
+      </w:r>
+      <w:proofErr w:type="gramEnd"/>
+      <w:r>
+        <w:t>…”)</w:t>
+      </w:r>
+    </w:p>
+    <w:p>
+      <w:pPr>
+        <w:pStyle w:val="Prrafodelista"/>
+        <w:numPr>
+          <w:ilvl w:val="0"/>
+          <w:numId w:val="1"/>
+        </w:numPr>
+      </w:pPr>
+      <w:r>
+        <w:t xml:space="preserve"> Una vez todo </w:t>
+      </w:r>
+      <w:proofErr w:type="spellStart"/>
+      <w:r>
+        <w:t>comiteado</w:t>
+      </w:r>
+      <w:proofErr w:type="spellEnd"/>
+      <w:r>
+        <w:t xml:space="preserve"> y listo traslado el puntero HEAD a mi rama principal: </w:t>
+      </w:r>
+      <w:proofErr w:type="spellStart"/>
+      <w:r>
+        <w:t>git</w:t>
+      </w:r>
+      <w:proofErr w:type="spellEnd"/>
+      <w:r>
+        <w:t xml:space="preserve"> </w:t>
+      </w:r>
+      <w:proofErr w:type="spellStart"/>
+      <w:r>
+        <w:t>checkout</w:t>
+      </w:r>
+      <w:proofErr w:type="spellEnd"/>
+      <w:r>
+        <w:t xml:space="preserve"> </w:t>
+      </w:r>
+      <w:proofErr w:type="spellStart"/>
+      <w:r>
+        <w:t>main</w:t>
+      </w:r>
+      <w:proofErr w:type="spellEnd"/>
+      <w:r>
+        <w:t>.</w:t>
+      </w:r>
+    </w:p>
+    <w:p>
+      <w:pPr>
+        <w:pStyle w:val="Prrafodelista"/>
+        <w:numPr>
+          <w:ilvl w:val="0"/>
+          <w:numId w:val="1"/>
+        </w:numPr>
+      </w:pPr>
+      <w:r>
+        <w:t xml:space="preserve">Una vez posicionado en la rama </w:t>
+      </w:r>
+      <w:proofErr w:type="spellStart"/>
+      <w:r>
+        <w:t>main</w:t>
+      </w:r>
+      <w:proofErr w:type="spellEnd"/>
+      <w:r>
+        <w:t xml:space="preserve">, hago una fusión con mi rama de desarrollo: </w:t>
+      </w:r>
+      <w:proofErr w:type="spellStart"/>
+      <w:r>
+        <w:t>git</w:t>
+      </w:r>
+      <w:proofErr w:type="spellEnd"/>
+      <w:r>
+        <w:t xml:space="preserve"> </w:t>
+      </w:r>
+      <w:proofErr w:type="spellStart"/>
+      <w:r>
+        <w:t>merge</w:t>
+      </w:r>
+      <w:proofErr w:type="spellEnd"/>
+      <w:r>
+        <w:t xml:space="preserve"> </w:t>
+      </w:r>
+      <w:proofErr w:type="spellStart"/>
+      <w:r>
+        <w:t>vbs_ed</w:t>
+      </w:r>
+      <w:proofErr w:type="spellEnd"/>
+    </w:p>
+    <w:p>
+      <w:pPr>
+        <w:pStyle w:val="Prrafodelista"/>
+        <w:numPr>
+          <w:ilvl w:val="0"/>
+          <w:numId w:val="1"/>
+        </w:numPr>
+      </w:pPr>
+      <w:r>
+        <w:t xml:space="preserve">Después de hacer la fusión subo los cambios al repositorio remoto: </w:t>
+      </w:r>
+      <w:proofErr w:type="spellStart"/>
+      <w:r>
+        <w:t>git</w:t>
+      </w:r>
+      <w:proofErr w:type="spellEnd"/>
+      <w:r>
+        <w:t xml:space="preserve"> </w:t>
+      </w:r>
+      <w:proofErr w:type="spellStart"/>
+      <w:r>
+        <w:t>push</w:t>
+      </w:r>
+      <w:proofErr w:type="spellEnd"/>
+      <w:r>
+        <w:t xml:space="preserve"> </w:t>
+      </w:r>
+      <w:proofErr w:type="spellStart"/>
+      <w:r>
+        <w:t>origin</w:t>
+      </w:r>
+      <w:proofErr w:type="spellEnd"/>
+      <w:r>
+        <w:t xml:space="preserve"> </w:t>
+      </w:r>
+      <w:proofErr w:type="spellStart"/>
+      <w:r>
+        <w:t>main</w:t>
+      </w:r>
+      <w:proofErr w:type="spellEnd"/>
+    </w:p>
+    <w:p>
+      <w:pPr>
+        <w:pStyle w:val="Prrafodelista"/>
+        <w:numPr>
+          <w:ilvl w:val="0"/>
+          <w:numId w:val="1"/>
+        </w:numPr>
+      </w:pPr>
+      <w:r>
+        <w:t xml:space="preserve">En los posteriores cambios y modificaciones de la clase </w:t>
+      </w:r>
+      <w:proofErr w:type="spellStart"/>
+      <w:r>
+        <w:t>Main</w:t>
+      </w:r>
+      <w:proofErr w:type="spellEnd"/>
+      <w:r>
+        <w:t xml:space="preserve">, he seguido prácticamente los mismos pasos, pero antes de empezar a trabajar en mi rama, he descargado la última versión del repositorio remoto con el comando </w:t>
+      </w:r>
+      <w:proofErr w:type="spellStart"/>
+      <w:r>
+        <w:t>git</w:t>
+      </w:r>
+      <w:proofErr w:type="spellEnd"/>
+      <w:r>
+        <w:t xml:space="preserve"> </w:t>
+      </w:r>
+      <w:proofErr w:type="spellStart"/>
+      <w:r>
+        <w:t>pull</w:t>
+      </w:r>
+      <w:proofErr w:type="spellEnd"/>
+      <w:r>
+        <w:t xml:space="preserve"> </w:t>
+      </w:r>
+    </w:p>
+    <w:p/>
+    <w:p/>
+    <w:p/>
+    <w:p/>
     <w:sectPr>
       <w:pgSz w:w="11906" w:h="16838"/>
       <w:pgMar w:top="1417" w:right="1701" w:bottom="1417" w:left="1701" w:header="708" w:footer="708" w:gutter="0"/>
@@ -2179,6 +2550,103 @@
     </w:sectPr>
   </w:body>
 </w:document>
+</file>
+
+<file path=word/numbering.xml><?xml version="1.0" encoding="utf-8"?>
+<w:numbering xmlns:wpc="http://schemas.microsoft.com/office/word/2010/wordprocessingCanvas" xmlns:cx="http://schemas.microsoft.com/office/drawing/2014/chartex" xmlns:cx1="http://schemas.microsoft.com/office/drawing/2015/9/8/chartex" xmlns:cx2="http://schemas.microsoft.com/office/drawing/2015/10/21/chartex" xmlns:cx3="http://schemas.microsoft.com/office/drawing/2016/5/9/chartex" xmlns:cx4="http://schemas.microsoft.com/office/drawing/2016/5/10/chartex" xmlns:cx5="http://schemas.microsoft.com/office/drawing/2016/5/11/chartex" xmlns:cx6="http://schemas.microsoft.com/office/drawing/2016/5/12/chartex" xmlns:cx7="http://schemas.microsoft.com/office/drawing/2016/5/13/chartex" xmlns:cx8="http://schemas.microsoft.com/office/drawing/2016/5/14/chartex" xmlns:mc="http://schemas.openxmlformats.org/markup-compatibility/2006" xmlns:aink="http://schemas.microsoft.com/office/drawing/2016/ink" xmlns:am3d="http://schemas.microsoft.com/office/drawing/2017/model3d" xmlns:o="urn:schemas-microsoft-com:office:office" xmlns:r="http://schemas.openxmlformats.org/officeDocument/2006/relationships" xmlns:m="http://schemas.openxmlformats.org/officeDocument/2006/math" xmlns:v="urn:schemas-microsoft-com:vml" xmlns:wp14="http://schemas.microsoft.com/office/word/2010/wordprocessingDrawing" xmlns:wp="http://schemas.openxmlformats.org/drawingml/2006/wordprocessingDrawing" xmlns:w10="urn:schemas-microsoft-com:office:word" xmlns:w="http://schemas.openxmlformats.org/wordprocessingml/2006/main" xmlns:w14="http://schemas.microsoft.com/office/word/2010/wordml" xmlns:w15="http://schemas.microsoft.com/office/word/2012/wordml" xmlns:w16cex="http://schemas.microsoft.com/office/word/2018/wordml/cex" xmlns:w16cid="http://schemas.microsoft.com/office/word/2016/wordml/cid" xmlns:w16="http://schemas.microsoft.com/office/word/2018/wordml" xmlns:w16se="http://schemas.microsoft.com/office/word/2015/wordml/symex" xmlns:wpg="http://schemas.microsoft.com/office/word/2010/wordprocessingGroup" xmlns:wpi="http://schemas.microsoft.com/office/word/2010/wordprocessingInk" xmlns:wne="http://schemas.microsoft.com/office/word/2006/wordml" xmlns:wps="http://schemas.microsoft.com/office/word/2010/wordprocessingShape" mc:Ignorable="w14 w15 w16se w16cid w16 w16cex wp14">
+  <w:abstractNum w:abstractNumId="0" w15:restartNumberingAfterBreak="0">
+    <w:nsid w:val="0BC35D4F"/>
+    <w:multiLevelType w:val="hybridMultilevel"/>
+    <w:tmpl w:val="C44ADCF0"/>
+    <w:lvl w:ilvl="0" w:tplc="0C0A0011">
+      <w:start w:val="1"/>
+      <w:numFmt w:val="decimal"/>
+      <w:lvlText w:val="%1)"/>
+      <w:lvlJc w:val="left"/>
+      <w:pPr>
+        <w:ind w:left="720" w:hanging="360"/>
+      </w:pPr>
+      <w:rPr>
+        <w:rFonts w:hint="default"/>
+      </w:rPr>
+    </w:lvl>
+    <w:lvl w:ilvl="1" w:tplc="0C0A0019" w:tentative="1">
+      <w:start w:val="1"/>
+      <w:numFmt w:val="lowerLetter"/>
+      <w:lvlText w:val="%2."/>
+      <w:lvlJc w:val="left"/>
+      <w:pPr>
+        <w:ind w:left="1440" w:hanging="360"/>
+      </w:pPr>
+    </w:lvl>
+    <w:lvl w:ilvl="2" w:tplc="0C0A001B" w:tentative="1">
+      <w:start w:val="1"/>
+      <w:numFmt w:val="lowerRoman"/>
+      <w:lvlText w:val="%3."/>
+      <w:lvlJc w:val="right"/>
+      <w:pPr>
+        <w:ind w:left="2160" w:hanging="180"/>
+      </w:pPr>
+    </w:lvl>
+    <w:lvl w:ilvl="3" w:tplc="0C0A000F" w:tentative="1">
+      <w:start w:val="1"/>
+      <w:numFmt w:val="decimal"/>
+      <w:lvlText w:val="%4."/>
+      <w:lvlJc w:val="left"/>
+      <w:pPr>
+        <w:ind w:left="2880" w:hanging="360"/>
+      </w:pPr>
+    </w:lvl>
+    <w:lvl w:ilvl="4" w:tplc="0C0A0019" w:tentative="1">
+      <w:start w:val="1"/>
+      <w:numFmt w:val="lowerLetter"/>
+      <w:lvlText w:val="%5."/>
+      <w:lvlJc w:val="left"/>
+      <w:pPr>
+        <w:ind w:left="3600" w:hanging="360"/>
+      </w:pPr>
+    </w:lvl>
+    <w:lvl w:ilvl="5" w:tplc="0C0A001B" w:tentative="1">
+      <w:start w:val="1"/>
+      <w:numFmt w:val="lowerRoman"/>
+      <w:lvlText w:val="%6."/>
+      <w:lvlJc w:val="right"/>
+      <w:pPr>
+        <w:ind w:left="4320" w:hanging="180"/>
+      </w:pPr>
+    </w:lvl>
+    <w:lvl w:ilvl="6" w:tplc="0C0A000F" w:tentative="1">
+      <w:start w:val="1"/>
+      <w:numFmt w:val="decimal"/>
+      <w:lvlText w:val="%7."/>
+      <w:lvlJc w:val="left"/>
+      <w:pPr>
+        <w:ind w:left="5040" w:hanging="360"/>
+      </w:pPr>
+    </w:lvl>
+    <w:lvl w:ilvl="7" w:tplc="0C0A0019" w:tentative="1">
+      <w:start w:val="1"/>
+      <w:numFmt w:val="lowerLetter"/>
+      <w:lvlText w:val="%8."/>
+      <w:lvlJc w:val="left"/>
+      <w:pPr>
+        <w:ind w:left="5760" w:hanging="360"/>
+      </w:pPr>
+    </w:lvl>
+    <w:lvl w:ilvl="8" w:tplc="0C0A001B" w:tentative="1">
+      <w:start w:val="1"/>
+      <w:numFmt w:val="lowerRoman"/>
+      <w:lvlText w:val="%9."/>
+      <w:lvlJc w:val="right"/>
+      <w:pPr>
+        <w:ind w:left="6480" w:hanging="180"/>
+      </w:pPr>
+    </w:lvl>
+  </w:abstractNum>
+  <w:num w:numId="1">
+    <w:abstractNumId w:val="0"/>
+  </w:num>
+</w:numbering>
 </file>
 
 <file path=word/styles.xml><?xml version="1.0" encoding="utf-8"?>
@@ -2676,6 +3144,17 @@
       <w:bCs/>
     </w:rPr>
   </w:style>
+  <w:style w:type="paragraph" w:styleId="Prrafodelista">
+    <w:name w:val="List Paragraph"/>
+    <w:basedOn w:val="Normal"/>
+    <w:uiPriority w:val="34"/>
+    <w:qFormat/>
+    <w:rsid w:val="00C55D31"/>
+    <w:pPr>
+      <w:ind w:left="720"/>
+      <w:contextualSpacing/>
+    </w:pPr>
+  </w:style>
 </w:styles>
 </file>
 

</xml_diff>

<commit_message>
ültimos cambios documento Actividad
</commit_message>
<xml_diff>
--- a/proceso Git-ED.docx
+++ b/proceso Git-ED.docx
@@ -133,21 +133,12 @@
         </w:rPr>
       </w:pPr>
       <w:proofErr w:type="spellStart"/>
-      <w:proofErr w:type="gramStart"/>
-      <w:r>
-        <w:rPr>
-          <w:b/>
-          <w:bCs/>
-        </w:rPr>
-        <w:t>com.entornos</w:t>
-      </w:r>
-      <w:proofErr w:type="gramEnd"/>
-      <w:r>
-        <w:rPr>
-          <w:b/>
-          <w:bCs/>
-        </w:rPr>
-        <w:t>.calculadora</w:t>
+      <w:r>
+        <w:rPr>
+          <w:b/>
+          <w:bCs/>
+        </w:rPr>
+        <w:t>com.entornos.calculadora</w:t>
       </w:r>
       <w:proofErr w:type="spellEnd"/>
     </w:p>
@@ -342,7 +333,6 @@
       <w:r>
         <w:t xml:space="preserve">**Importante, para evitar futuros problemas con el </w:t>
       </w:r>
-      <w:proofErr w:type="gramStart"/>
       <w:r>
         <w:t>fichero</w:t>
       </w:r>
@@ -356,7 +346,6 @@
         <w:t>.</w:t>
       </w:r>
       <w:proofErr w:type="spellStart"/>
-      <w:proofErr w:type="gramEnd"/>
       <w:r>
         <w:t>gitignore</w:t>
       </w:r>
@@ -467,7 +456,6 @@
       <w:pPr>
         <w:ind w:left="2124"/>
       </w:pPr>
-      <w:proofErr w:type="gramStart"/>
       <w:r>
         <w:t>.</w:t>
       </w:r>
@@ -476,13 +464,11 @@
         <w:t>metadata</w:t>
       </w:r>
       <w:proofErr w:type="spellEnd"/>
-      <w:proofErr w:type="gramEnd"/>
     </w:p>
     <w:p>
       <w:pPr>
         <w:ind w:left="2124"/>
       </w:pPr>
-      <w:proofErr w:type="gramStart"/>
       <w:r>
         <w:t>.</w:t>
       </w:r>
@@ -491,13 +477,11 @@
         <w:t>classpath</w:t>
       </w:r>
       <w:proofErr w:type="spellEnd"/>
-      <w:proofErr w:type="gramEnd"/>
     </w:p>
     <w:p>
       <w:pPr>
         <w:ind w:left="2124"/>
       </w:pPr>
-      <w:proofErr w:type="gramStart"/>
       <w:r>
         <w:t>.</w:t>
       </w:r>
@@ -506,7 +490,6 @@
         <w:t>project</w:t>
       </w:r>
       <w:proofErr w:type="spellEnd"/>
-      <w:proofErr w:type="gramEnd"/>
     </w:p>
     <w:p>
       <w:r>
@@ -516,17 +499,12 @@
         <w:t xml:space="preserve">y la carpeta </w:t>
       </w:r>
       <w:proofErr w:type="spellStart"/>
-      <w:proofErr w:type="gramStart"/>
       <w:r>
         <w:t>doc</w:t>
       </w:r>
       <w:proofErr w:type="spellEnd"/>
       <w:r>
-        <w:t xml:space="preserve"> ,</w:t>
-      </w:r>
-      <w:proofErr w:type="gramEnd"/>
-      <w:r>
-        <w:t xml:space="preserve"> cuando generemos </w:t>
+        <w:t xml:space="preserve"> , cuando generemos </w:t>
       </w:r>
       <w:r>
         <w:t xml:space="preserve">la nueva documentación en </w:t>
@@ -667,15 +645,7 @@
         <w:t>repositorio</w:t>
       </w:r>
       <w:r>
-        <w:t xml:space="preserve"> </w:t>
-      </w:r>
-      <w:proofErr w:type="gramStart"/>
-      <w:r>
-        <w:t>local :</w:t>
-      </w:r>
-      <w:proofErr w:type="gramEnd"/>
-      <w:r>
-        <w:t xml:space="preserve"> </w:t>
+        <w:t xml:space="preserve"> local : </w:t>
       </w:r>
     </w:p>
     <w:p>
@@ -872,16 +842,11 @@
         <w:t>push</w:t>
       </w:r>
       <w:proofErr w:type="spellEnd"/>
-      <w:proofErr w:type="gramStart"/>
       <w:r>
         <w:t>)</w:t>
       </w:r>
       <w:r>
-        <w:t xml:space="preserve"> ,</w:t>
-      </w:r>
-      <w:proofErr w:type="gramEnd"/>
-      <w:r>
-        <w:t xml:space="preserve"> </w:t>
+        <w:t xml:space="preserve"> , </w:t>
       </w:r>
       <w:r>
         <w:t xml:space="preserve">Creamos la </w:t>
@@ -1036,7 +1001,6 @@
         <w:t xml:space="preserve"> </w:t>
       </w:r>
       <w:proofErr w:type="spellStart"/>
-      <w:proofErr w:type="gramStart"/>
       <w:r>
         <w:rPr>
           <w:b/>
@@ -1046,11 +1010,7 @@
       </w:r>
       <w:proofErr w:type="spellEnd"/>
       <w:r>
-        <w:t xml:space="preserve"> :</w:t>
-      </w:r>
-      <w:proofErr w:type="gramEnd"/>
-      <w:r>
-        <w:t xml:space="preserve"> </w:t>
+        <w:t xml:space="preserve"> : </w:t>
       </w:r>
       <w:r>
         <w:t xml:space="preserve">Descargamos </w:t>
@@ -1155,19 +1115,11 @@
           <w:lang w:val="en-US"/>
         </w:rPr>
       </w:pPr>
-      <w:proofErr w:type="gramStart"/>
       <w:r>
         <w:rPr>
           <w:lang w:val="en-US"/>
         </w:rPr>
-        <w:t>git</w:t>
-      </w:r>
-      <w:proofErr w:type="gramEnd"/>
-      <w:r>
-        <w:rPr>
-          <w:lang w:val="en-US"/>
-        </w:rPr>
-        <w:t xml:space="preserve"> pull origin main --allow-unrelated-histories</w:t>
+        <w:t>git pull origin main --allow-unrelated-histories</w:t>
       </w:r>
     </w:p>
     <w:p>
@@ -1243,7 +1195,6 @@
         <w:t xml:space="preserve"> </w:t>
       </w:r>
       <w:proofErr w:type="spellStart"/>
-      <w:proofErr w:type="gramStart"/>
       <w:r>
         <w:rPr>
           <w:b/>
@@ -1259,7 +1210,6 @@
         </w:rPr>
         <w:t xml:space="preserve"> .</w:t>
       </w:r>
-      <w:proofErr w:type="gramEnd"/>
     </w:p>
     <w:p>
       <w:pPr>
@@ -1574,17 +1524,8 @@
           <w:b/>
           <w:bCs/>
         </w:rPr>
-        <w:t xml:space="preserve"> </w:t>
-      </w:r>
-      <w:proofErr w:type="gramStart"/>
-      <w:r>
-        <w:rPr>
-          <w:b/>
-          <w:bCs/>
-        </w:rPr>
-        <w:t>add .</w:t>
-      </w:r>
-      <w:proofErr w:type="gramEnd"/>
+        <w:t xml:space="preserve"> add .</w:t>
+      </w:r>
       <w:r>
         <w:t xml:space="preserve"> (Para que aplique a todos los ficheros afectados o podemos indicar el fichero que queremos incluir).</w:t>
       </w:r>
@@ -1614,7 +1555,6 @@
         <w:t xml:space="preserve"> </w:t>
       </w:r>
       <w:proofErr w:type="spellStart"/>
-      <w:proofErr w:type="gramStart"/>
       <w:r>
         <w:rPr>
           <w:b/>
@@ -1635,15 +1575,7 @@
           <w:b/>
           <w:bCs/>
         </w:rPr>
-        <w:t xml:space="preserve"> -</w:t>
-      </w:r>
-      <w:proofErr w:type="gramEnd"/>
-      <w:r>
-        <w:rPr>
-          <w:b/>
-          <w:bCs/>
-        </w:rPr>
-        <w:t xml:space="preserve">m </w:t>
+        <w:t xml:space="preserve"> -m </w:t>
       </w:r>
       <w:r>
         <w:rPr>
@@ -1694,7 +1626,6 @@
         <w:t xml:space="preserve">no quedamos satisfechos por como realizamos la documentación de </w:t>
       </w:r>
       <w:proofErr w:type="spellStart"/>
-      <w:proofErr w:type="gramStart"/>
       <w:r>
         <w:rPr>
           <w:b/>
@@ -1708,22 +1639,22 @@
           <w:b/>
           <w:bCs/>
         </w:rPr>
-        <w:t xml:space="preserve"> ,</w:t>
-      </w:r>
-      <w:proofErr w:type="gramEnd"/>
-      <w:r>
-        <w:rPr>
-          <w:b/>
-          <w:bCs/>
-        </w:rPr>
-        <w:t xml:space="preserve"> </w:t>
-      </w:r>
-      <w:r>
-        <w:rPr>
-          <w:b/>
-          <w:bCs/>
-        </w:rPr>
-        <w:t xml:space="preserve"> hemos repasado todo </w:t>
+        <w:t xml:space="preserve">, </w:t>
+      </w:r>
+      <w:r>
+        <w:rPr>
+          <w:b/>
+          <w:bCs/>
+          <w:u w:val="single"/>
+        </w:rPr>
+        <w:t>hemos</w:t>
+      </w:r>
+      <w:r>
+        <w:rPr>
+          <w:b/>
+          <w:bCs/>
+        </w:rPr>
+        <w:t xml:space="preserve"> repasado todo </w:t>
       </w:r>
       <w:r>
         <w:rPr>
@@ -1777,17 +1708,12 @@
         <w:t xml:space="preserve"> </w:t>
       </w:r>
       <w:proofErr w:type="spellStart"/>
-      <w:proofErr w:type="gramStart"/>
       <w:r>
         <w:t>commits</w:t>
       </w:r>
       <w:proofErr w:type="spellEnd"/>
       <w:r>
-        <w:t xml:space="preserve"> ,</w:t>
-      </w:r>
-      <w:proofErr w:type="gramEnd"/>
-      <w:r>
-        <w:t xml:space="preserve"> nos </w:t>
+        <w:t xml:space="preserve"> , nos </w:t>
       </w:r>
       <w:r>
         <w:t>cambiamos</w:t>
@@ -2297,17 +2223,12 @@
         <w:t xml:space="preserve"> clase </w:t>
       </w:r>
       <w:proofErr w:type="spellStart"/>
-      <w:proofErr w:type="gramStart"/>
       <w:r>
         <w:t>Main</w:t>
       </w:r>
       <w:proofErr w:type="spellEnd"/>
       <w:r>
-        <w:t xml:space="preserve"> ,</w:t>
-      </w:r>
-      <w:proofErr w:type="gramEnd"/>
-      <w:r>
-        <w:t xml:space="preserve"> para incluir la llamada a la clase , en este caso la clase Suma.:</w:t>
+        <w:t xml:space="preserve"> , para incluir la llamada a la clase , en este caso la clase Suma.:</w:t>
       </w:r>
     </w:p>
     <w:p/>
@@ -2366,7 +2287,6 @@
         <w:t xml:space="preserve">Git </w:t>
       </w:r>
       <w:proofErr w:type="spellStart"/>
-      <w:proofErr w:type="gramStart"/>
       <w:r>
         <w:t>add</w:t>
       </w:r>
@@ -2374,7 +2294,6 @@
       <w:r>
         <w:t xml:space="preserve"> .</w:t>
       </w:r>
-      <w:proofErr w:type="gramEnd"/>
     </w:p>
     <w:p>
       <w:r>
@@ -2389,46 +2308,39 @@
         <w:t xml:space="preserve"> -m “Incluimos el u</w:t>
       </w:r>
       <w:r>
-        <w:t xml:space="preserve">so de la clase </w:t>
-      </w:r>
-      <w:proofErr w:type="gramStart"/>
-      <w:r>
-        <w:t>Suma(</w:t>
-      </w:r>
-      <w:proofErr w:type="gramEnd"/>
-      <w:r>
-        <w:t>)”</w:t>
-      </w:r>
-    </w:p>
-    <w:p>
-      <w:r>
+        <w:t>so de la clase Suma()”</w:t>
+      </w:r>
+    </w:p>
+    <w:p>
+      <w:pPr>
+        <w:rPr>
+          <w:lang w:val="en-US"/>
+        </w:rPr>
+      </w:pPr>
+      <w:r>
+        <w:rPr>
+          <w:lang w:val="en-US"/>
+        </w:rPr>
         <w:t xml:space="preserve">Git </w:t>
       </w:r>
-      <w:proofErr w:type="spellStart"/>
-      <w:r>
-        <w:t>checkout</w:t>
-      </w:r>
-      <w:proofErr w:type="spellEnd"/>
-      <w:r>
-        <w:t xml:space="preserve"> </w:t>
-      </w:r>
-      <w:proofErr w:type="spellStart"/>
-      <w:r>
-        <w:t>main</w:t>
-      </w:r>
-      <w:proofErr w:type="spellEnd"/>
-    </w:p>
-    <w:p>
-      <w:r>
-        <w:t xml:space="preserve">Git </w:t>
-      </w:r>
-      <w:proofErr w:type="spellStart"/>
-      <w:r>
-        <w:t>merge</w:t>
-      </w:r>
-      <w:proofErr w:type="spellEnd"/>
-      <w:r>
-        <w:t xml:space="preserve"> JIG_ED</w:t>
+      <w:r>
+        <w:rPr>
+          <w:lang w:val="en-US"/>
+        </w:rPr>
+        <w:t>checkout main</w:t>
+      </w:r>
+    </w:p>
+    <w:p>
+      <w:pPr>
+        <w:rPr>
+          <w:lang w:val="en-US"/>
+        </w:rPr>
+      </w:pPr>
+      <w:r>
+        <w:rPr>
+          <w:lang w:val="en-US"/>
+        </w:rPr>
+        <w:t>Git merge JIG_ED</w:t>
       </w:r>
     </w:p>
     <w:p>
@@ -2656,7 +2568,6 @@
         <w:t xml:space="preserve"> </w:t>
       </w:r>
       <w:proofErr w:type="spellStart"/>
-      <w:proofErr w:type="gramStart"/>
       <w:r>
         <w:t>add</w:t>
       </w:r>
@@ -2664,7 +2575,6 @@
       <w:r>
         <w:t xml:space="preserve"> .</w:t>
       </w:r>
-      <w:proofErr w:type="gramEnd"/>
     </w:p>
     <w:p>
       <w:r>
@@ -2791,8 +2701,17 @@
       </w:r>
     </w:p>
     <w:p/>
-    <w:p>
-      <w:r>
+    <w:p/>
+    <w:p/>
+    <w:p/>
+    <w:p/>
+    <w:p/>
+    <w:p/>
+    <w:p/>
+    <w:p/>
+    <w:p>
+      <w:r>
+        <w:lastRenderedPageBreak/>
         <w:t>Pasos realizados por los integrantes del equipo:</w:t>
       </w:r>
     </w:p>
@@ -2810,6 +2729,9 @@
         <w:t>Stanev</w:t>
       </w:r>
       <w:proofErr w:type="spellEnd"/>
+      <w:r>
+        <w:t xml:space="preserve"> (Vasi81)</w:t>
+      </w:r>
       <w:r>
         <w:t>:</w:t>
       </w:r>
@@ -2819,46 +2741,86 @@
         <w:pStyle w:val="Prrafodelista"/>
         <w:numPr>
           <w:ilvl w:val="0"/>
-          <w:numId w:val="1"/>
+          <w:numId w:val="2"/>
         </w:numPr>
-      </w:pPr>
-      <w:r>
-        <w:t>Una vez asignados los permisos al repositorio he creado mi repositorio local (</w:t>
-      </w:r>
-      <w:proofErr w:type="spellStart"/>
-      <w:r>
+        <w:spacing w:line="256" w:lineRule="auto"/>
+      </w:pPr>
+      <w:r>
+        <w:t xml:space="preserve">Una vez asignados los permisos al repositorio he creado mi repositorio local con </w:t>
+      </w:r>
+      <w:proofErr w:type="spellStart"/>
+      <w:r>
+        <w:rPr>
+          <w:b/>
+          <w:bCs/>
+        </w:rPr>
         <w:t>git</w:t>
       </w:r>
       <w:proofErr w:type="spellEnd"/>
       <w:r>
-        <w:t xml:space="preserve"> </w:t>
-      </w:r>
-      <w:proofErr w:type="spellStart"/>
-      <w:r>
+        <w:rPr>
+          <w:b/>
+          <w:bCs/>
+        </w:rPr>
+        <w:t xml:space="preserve"> </w:t>
+      </w:r>
+      <w:proofErr w:type="spellStart"/>
+      <w:r>
+        <w:rPr>
+          <w:b/>
+          <w:bCs/>
+        </w:rPr>
         <w:t>init</w:t>
       </w:r>
       <w:proofErr w:type="spellEnd"/>
       <w:r>
-        <w:t>) y la conexión con el repositorio remoto (</w:t>
-      </w:r>
-      <w:proofErr w:type="spellStart"/>
-      <w:r>
+        <w:rPr>
+          <w:b/>
+          <w:bCs/>
+        </w:rPr>
+        <w:t xml:space="preserve"> </w:t>
+      </w:r>
+      <w:r>
+        <w:t xml:space="preserve">y la conexión con el repositorio remoto </w:t>
+      </w:r>
+      <w:proofErr w:type="spellStart"/>
+      <w:r>
+        <w:rPr>
+          <w:b/>
+          <w:bCs/>
+        </w:rPr>
         <w:t>git</w:t>
       </w:r>
       <w:proofErr w:type="spellEnd"/>
       <w:r>
-        <w:t xml:space="preserve"> </w:t>
-      </w:r>
-      <w:proofErr w:type="spellStart"/>
-      <w:r>
+        <w:rPr>
+          <w:b/>
+          <w:bCs/>
+        </w:rPr>
+        <w:t xml:space="preserve"> </w:t>
+      </w:r>
+      <w:proofErr w:type="spellStart"/>
+      <w:r>
+        <w:rPr>
+          <w:b/>
+          <w:bCs/>
+        </w:rPr>
         <w:t>remote</w:t>
       </w:r>
       <w:proofErr w:type="spellEnd"/>
       <w:r>
-        <w:t xml:space="preserve"> </w:t>
-      </w:r>
-      <w:proofErr w:type="spellStart"/>
-      <w:r>
+        <w:rPr>
+          <w:b/>
+          <w:bCs/>
+        </w:rPr>
+        <w:t xml:space="preserve"> </w:t>
+      </w:r>
+      <w:proofErr w:type="spellStart"/>
+      <w:r>
+        <w:rPr>
+          <w:b/>
+          <w:bCs/>
+        </w:rPr>
         <w:t>add</w:t>
       </w:r>
       <w:proofErr w:type="spellEnd"/>
@@ -2868,7 +2830,7 @@
       <w:hyperlink r:id="rId15" w:history="1">
         <w:r>
           <w:rPr>
-            <w:rStyle w:val="Hipervnculo"/>
+            <w:rStyle w:val="EnlacedeInternet"/>
           </w:rPr>
           <w:t>https://github.com/Vasi81/Calculadora_Entornos</w:t>
         </w:r>
@@ -2882,24 +2844,36 @@
         <w:pStyle w:val="Prrafodelista"/>
         <w:numPr>
           <w:ilvl w:val="0"/>
-          <w:numId w:val="1"/>
+          <w:numId w:val="2"/>
         </w:numPr>
+        <w:spacing w:line="256" w:lineRule="auto"/>
       </w:pPr>
       <w:r>
         <w:t xml:space="preserve">He realizado una clonación del repositorio remoto con el comando </w:t>
       </w:r>
       <w:proofErr w:type="spellStart"/>
       <w:r>
+        <w:rPr>
+          <w:b/>
+          <w:bCs/>
+        </w:rPr>
         <w:t>git</w:t>
       </w:r>
       <w:proofErr w:type="spellEnd"/>
       <w:r>
-        <w:t xml:space="preserve"> clone </w:t>
+        <w:rPr>
+          <w:b/>
+          <w:bCs/>
+        </w:rPr>
+        <w:t xml:space="preserve"> clone</w:t>
+      </w:r>
+      <w:r>
+        <w:t xml:space="preserve"> </w:t>
       </w:r>
       <w:hyperlink r:id="rId16" w:history="1">
         <w:r>
           <w:rPr>
-            <w:rStyle w:val="Hipervnculo"/>
+            <w:rStyle w:val="EnlacedeInternet"/>
           </w:rPr>
           <w:t>https://github.com/Vasi81/Calculadora_Entornos</w:t>
         </w:r>
@@ -2913,108 +2887,138 @@
         <w:pStyle w:val="Prrafodelista"/>
         <w:numPr>
           <w:ilvl w:val="0"/>
-          <w:numId w:val="1"/>
+          <w:numId w:val="2"/>
         </w:numPr>
-      </w:pPr>
-      <w:r>
-        <w:t xml:space="preserve"> He creado una rama de desarrollo en mi repositorio local (</w:t>
-      </w:r>
-      <w:proofErr w:type="spellStart"/>
-      <w:r>
+        <w:spacing w:line="256" w:lineRule="auto"/>
+        <w:rPr>
+          <w:b/>
+          <w:bCs/>
+        </w:rPr>
+      </w:pPr>
+      <w:r>
+        <w:t xml:space="preserve">Sobre la rama </w:t>
+      </w:r>
+      <w:proofErr w:type="spellStart"/>
+      <w:r>
+        <w:t>main</w:t>
+      </w:r>
+      <w:proofErr w:type="spellEnd"/>
+      <w:r>
+        <w:t xml:space="preserve"> he descargado la última versión con el comando </w:t>
+      </w:r>
+      <w:proofErr w:type="spellStart"/>
+      <w:r>
+        <w:rPr>
+          <w:b/>
+          <w:bCs/>
+        </w:rPr>
         <w:t>git</w:t>
       </w:r>
       <w:proofErr w:type="spellEnd"/>
       <w:r>
-        <w:t xml:space="preserve"> </w:t>
-      </w:r>
-      <w:proofErr w:type="spellStart"/>
-      <w:r>
-        <w:t>checkout</w:t>
-      </w:r>
-      <w:proofErr w:type="spellEnd"/>
-      <w:r>
-        <w:t xml:space="preserve"> -b </w:t>
-      </w:r>
-      <w:proofErr w:type="spellStart"/>
-      <w:r>
-        <w:t>vbs_ed</w:t>
-      </w:r>
-      <w:proofErr w:type="spellEnd"/>
-      <w:r>
-        <w:t>) sobre la que empiezo a trabajar para implementar la clase Cociente.</w:t>
-      </w:r>
+        <w:rPr>
+          <w:b/>
+          <w:bCs/>
+        </w:rPr>
+        <w:t xml:space="preserve"> </w:t>
+      </w:r>
+      <w:proofErr w:type="spellStart"/>
+      <w:r>
+        <w:rPr>
+          <w:b/>
+          <w:bCs/>
+        </w:rPr>
+        <w:t>pull</w:t>
+      </w:r>
+      <w:proofErr w:type="spellEnd"/>
+      <w:r>
+        <w:rPr>
+          <w:b/>
+          <w:bCs/>
+        </w:rPr>
+        <w:t xml:space="preserve"> </w:t>
+      </w:r>
+      <w:proofErr w:type="spellStart"/>
+      <w:r>
+        <w:rPr>
+          <w:b/>
+          <w:bCs/>
+        </w:rPr>
+        <w:t>origin</w:t>
+      </w:r>
+      <w:proofErr w:type="spellEnd"/>
+      <w:r>
+        <w:rPr>
+          <w:b/>
+          <w:bCs/>
+        </w:rPr>
+        <w:t xml:space="preserve"> </w:t>
+      </w:r>
+      <w:proofErr w:type="spellStart"/>
+      <w:r>
+        <w:rPr>
+          <w:b/>
+          <w:bCs/>
+        </w:rPr>
+        <w:t>main</w:t>
+      </w:r>
+      <w:proofErr w:type="spellEnd"/>
     </w:p>
     <w:p>
       <w:pPr>
         <w:pStyle w:val="Prrafodelista"/>
         <w:numPr>
           <w:ilvl w:val="0"/>
-          <w:numId w:val="1"/>
+          <w:numId w:val="2"/>
         </w:numPr>
-      </w:pPr>
-      <w:r>
-        <w:t xml:space="preserve">Después de realizar la implementación, he añadido los cambios al </w:t>
-      </w:r>
-      <w:proofErr w:type="spellStart"/>
-      <w:r>
-        <w:t>stage</w:t>
-      </w:r>
-      <w:proofErr w:type="spellEnd"/>
-      <w:r>
-        <w:t xml:space="preserve"> (</w:t>
-      </w:r>
-      <w:proofErr w:type="spellStart"/>
-      <w:r>
+        <w:spacing w:line="256" w:lineRule="auto"/>
+      </w:pPr>
+      <w:r>
+        <w:t xml:space="preserve"> He creado una rama de desarrollo en mi repositorio local con </w:t>
+      </w:r>
+      <w:proofErr w:type="spellStart"/>
+      <w:r>
+        <w:rPr>
+          <w:b/>
+          <w:bCs/>
+        </w:rPr>
         <w:t>git</w:t>
       </w:r>
       <w:proofErr w:type="spellEnd"/>
       <w:r>
-        <w:t xml:space="preserve"> </w:t>
-      </w:r>
-      <w:proofErr w:type="spellStart"/>
-      <w:proofErr w:type="gramStart"/>
-      <w:r>
-        <w:t>add</w:t>
-      </w:r>
-      <w:proofErr w:type="spellEnd"/>
-      <w:r>
-        <w:t xml:space="preserve"> .</w:t>
-      </w:r>
-      <w:proofErr w:type="gramEnd"/>
-      <w:r>
-        <w:t xml:space="preserve"> )  y he realizado los </w:t>
-      </w:r>
-      <w:proofErr w:type="spellStart"/>
-      <w:r>
-        <w:t>commits</w:t>
-      </w:r>
-      <w:proofErr w:type="spellEnd"/>
-      <w:r>
-        <w:t xml:space="preserve"> oportunos (</w:t>
-      </w:r>
-      <w:proofErr w:type="spellStart"/>
-      <w:r>
-        <w:t>git</w:t>
-      </w:r>
-      <w:proofErr w:type="spellEnd"/>
-      <w:r>
-        <w:t xml:space="preserve"> </w:t>
-      </w:r>
-      <w:proofErr w:type="spellStart"/>
-      <w:r>
-        <w:t>commit</w:t>
-      </w:r>
-      <w:proofErr w:type="spellEnd"/>
-      <w:r>
-        <w:t xml:space="preserve"> -</w:t>
-      </w:r>
-      <w:proofErr w:type="gramStart"/>
-      <w:r>
-        <w:t>m”…</w:t>
-      </w:r>
-      <w:proofErr w:type="gramEnd"/>
-      <w:r>
-        <w:t>…”)</w:t>
+        <w:rPr>
+          <w:b/>
+          <w:bCs/>
+        </w:rPr>
+        <w:t xml:space="preserve"> </w:t>
+      </w:r>
+      <w:proofErr w:type="spellStart"/>
+      <w:r>
+        <w:rPr>
+          <w:b/>
+          <w:bCs/>
+        </w:rPr>
+        <w:t>checkout</w:t>
+      </w:r>
+      <w:proofErr w:type="spellEnd"/>
+      <w:r>
+        <w:rPr>
+          <w:b/>
+          <w:bCs/>
+        </w:rPr>
+        <w:t xml:space="preserve"> -b </w:t>
+      </w:r>
+      <w:proofErr w:type="spellStart"/>
+      <w:r>
+        <w:rPr>
+          <w:b/>
+          <w:bCs/>
+        </w:rPr>
+        <w:t>vbs_ed</w:t>
+      </w:r>
+      <w:proofErr w:type="spellEnd"/>
+      <w:r>
+        <w:t xml:space="preserve"> sobre la que voy a trabajar para implementar la clase Cociente. </w:t>
       </w:r>
     </w:p>
     <w:p>
@@ -3022,36 +3026,56 @@
         <w:pStyle w:val="Prrafodelista"/>
         <w:numPr>
           <w:ilvl w:val="0"/>
-          <w:numId w:val="1"/>
+          <w:numId w:val="2"/>
         </w:numPr>
-      </w:pPr>
-      <w:r>
-        <w:lastRenderedPageBreak/>
-        <w:t xml:space="preserve"> Una vez todo </w:t>
-      </w:r>
-      <w:proofErr w:type="spellStart"/>
-      <w:r>
-        <w:t>comiteado</w:t>
-      </w:r>
-      <w:proofErr w:type="spellEnd"/>
-      <w:r>
-        <w:t xml:space="preserve"> y listo traslado el puntero HEAD a mi rama principal: </w:t>
-      </w:r>
-      <w:proofErr w:type="spellStart"/>
-      <w:r>
+        <w:spacing w:line="256" w:lineRule="auto"/>
+      </w:pPr>
+      <w:r>
+        <w:t xml:space="preserve">Me posiciono sobre la nueva rama: </w:t>
+      </w:r>
+      <w:proofErr w:type="spellStart"/>
+      <w:r>
+        <w:rPr>
+          <w:b/>
+          <w:bCs/>
+        </w:rPr>
         <w:t>git</w:t>
       </w:r>
       <w:proofErr w:type="spellEnd"/>
       <w:r>
-        <w:t xml:space="preserve"> </w:t>
-      </w:r>
-      <w:proofErr w:type="spellStart"/>
-      <w:r>
+        <w:rPr>
+          <w:b/>
+          <w:bCs/>
+        </w:rPr>
+        <w:t xml:space="preserve"> </w:t>
+      </w:r>
+      <w:proofErr w:type="spellStart"/>
+      <w:r>
+        <w:rPr>
+          <w:b/>
+          <w:bCs/>
+        </w:rPr>
         <w:t>checkout</w:t>
       </w:r>
       <w:proofErr w:type="spellEnd"/>
       <w:r>
-        <w:t xml:space="preserve"> </w:t>
+        <w:rPr>
+          <w:b/>
+          <w:bCs/>
+        </w:rPr>
+        <w:t xml:space="preserve"> </w:t>
+      </w:r>
+      <w:proofErr w:type="spellStart"/>
+      <w:r>
+        <w:rPr>
+          <w:b/>
+          <w:bCs/>
+        </w:rPr>
+        <w:t>vbs_ed</w:t>
+      </w:r>
+      <w:proofErr w:type="spellEnd"/>
+      <w:r>
+        <w:t xml:space="preserve"> y hago una fusión con la rama </w:t>
       </w:r>
       <w:proofErr w:type="spellStart"/>
       <w:r>
@@ -3059,98 +3083,380 @@
       </w:r>
       <w:proofErr w:type="spellEnd"/>
       <w:r>
-        <w:t>.</w:t>
-      </w:r>
+        <w:t xml:space="preserve"> para traerme la última versión que he descargado </w:t>
+      </w:r>
+      <w:proofErr w:type="spellStart"/>
+      <w:r>
+        <w:rPr>
+          <w:b/>
+          <w:bCs/>
+        </w:rPr>
+        <w:t>git</w:t>
+      </w:r>
+      <w:proofErr w:type="spellEnd"/>
+      <w:r>
+        <w:rPr>
+          <w:b/>
+          <w:bCs/>
+        </w:rPr>
+        <w:t xml:space="preserve"> </w:t>
+      </w:r>
+      <w:proofErr w:type="spellStart"/>
+      <w:r>
+        <w:rPr>
+          <w:b/>
+          <w:bCs/>
+        </w:rPr>
+        <w:t>merge</w:t>
+      </w:r>
+      <w:proofErr w:type="spellEnd"/>
+      <w:r>
+        <w:rPr>
+          <w:b/>
+          <w:bCs/>
+        </w:rPr>
+        <w:t xml:space="preserve"> </w:t>
+      </w:r>
+      <w:proofErr w:type="spellStart"/>
+      <w:r>
+        <w:rPr>
+          <w:b/>
+          <w:bCs/>
+        </w:rPr>
+        <w:t>main</w:t>
+      </w:r>
+      <w:proofErr w:type="spellEnd"/>
     </w:p>
     <w:p>
       <w:pPr>
         <w:pStyle w:val="Prrafodelista"/>
         <w:numPr>
           <w:ilvl w:val="0"/>
-          <w:numId w:val="1"/>
+          <w:numId w:val="2"/>
         </w:numPr>
-      </w:pPr>
-      <w:r>
-        <w:t xml:space="preserve">Una vez posicionado en la rama </w:t>
-      </w:r>
-      <w:proofErr w:type="spellStart"/>
-      <w:r>
-        <w:t>main</w:t>
-      </w:r>
-      <w:proofErr w:type="spellEnd"/>
-      <w:r>
-        <w:t xml:space="preserve">, hago una fusión con mi rama de desarrollo: </w:t>
-      </w:r>
-      <w:proofErr w:type="spellStart"/>
-      <w:r>
+        <w:spacing w:line="256" w:lineRule="auto"/>
+      </w:pPr>
+      <w:r>
+        <w:t xml:space="preserve">Después de realizar la implementación sobre la rama </w:t>
+      </w:r>
+      <w:proofErr w:type="spellStart"/>
+      <w:r>
+        <w:t>vbs_ed</w:t>
+      </w:r>
+      <w:proofErr w:type="spellEnd"/>
+      <w:r>
+        <w:t xml:space="preserve">, he añadido los cambios al </w:t>
+      </w:r>
+      <w:proofErr w:type="spellStart"/>
+      <w:r>
+        <w:t>stage</w:t>
+      </w:r>
+      <w:proofErr w:type="spellEnd"/>
+      <w:r>
+        <w:t xml:space="preserve"> </w:t>
+      </w:r>
+      <w:proofErr w:type="spellStart"/>
+      <w:r>
+        <w:rPr>
+          <w:b/>
+          <w:bCs/>
+        </w:rPr>
         <w:t>git</w:t>
       </w:r>
       <w:proofErr w:type="spellEnd"/>
       <w:r>
-        <w:t xml:space="preserve"> </w:t>
-      </w:r>
-      <w:proofErr w:type="spellStart"/>
-      <w:r>
-        <w:t>merge</w:t>
-      </w:r>
-      <w:proofErr w:type="spellEnd"/>
-      <w:r>
-        <w:t xml:space="preserve"> </w:t>
-      </w:r>
-      <w:proofErr w:type="spellStart"/>
-      <w:r>
-        <w:t>vbs_ed</w:t>
-      </w:r>
-      <w:proofErr w:type="spellEnd"/>
+        <w:rPr>
+          <w:b/>
+          <w:bCs/>
+        </w:rPr>
+        <w:t xml:space="preserve"> </w:t>
+      </w:r>
+      <w:proofErr w:type="spellStart"/>
+      <w:r>
+        <w:rPr>
+          <w:b/>
+          <w:bCs/>
+        </w:rPr>
+        <w:t>add</w:t>
+      </w:r>
+      <w:proofErr w:type="spellEnd"/>
+      <w:r>
+        <w:rPr>
+          <w:b/>
+          <w:bCs/>
+        </w:rPr>
+        <w:t xml:space="preserve"> .</w:t>
+      </w:r>
+      <w:r>
+        <w:t xml:space="preserve">   y he realizado los </w:t>
+      </w:r>
+      <w:proofErr w:type="spellStart"/>
+      <w:r>
+        <w:t>commits</w:t>
+      </w:r>
+      <w:proofErr w:type="spellEnd"/>
+      <w:r>
+        <w:t xml:space="preserve"> oportunos </w:t>
+      </w:r>
+      <w:proofErr w:type="spellStart"/>
+      <w:r>
+        <w:rPr>
+          <w:b/>
+          <w:bCs/>
+        </w:rPr>
+        <w:t>git</w:t>
+      </w:r>
+      <w:proofErr w:type="spellEnd"/>
+      <w:r>
+        <w:rPr>
+          <w:b/>
+          <w:bCs/>
+        </w:rPr>
+        <w:t xml:space="preserve"> </w:t>
+      </w:r>
+      <w:proofErr w:type="spellStart"/>
+      <w:r>
+        <w:rPr>
+          <w:b/>
+          <w:bCs/>
+        </w:rPr>
+        <w:t>commit</w:t>
+      </w:r>
+      <w:proofErr w:type="spellEnd"/>
+      <w:r>
+        <w:rPr>
+          <w:b/>
+          <w:bCs/>
+        </w:rPr>
+        <w:t xml:space="preserve"> -m”……”</w:t>
+      </w:r>
+    </w:p>
+    <w:p>
+      <w:pPr>
+        <w:pStyle w:val="Prrafodelista"/>
+      </w:pPr>
     </w:p>
     <w:p>
       <w:pPr>
         <w:pStyle w:val="Prrafodelista"/>
         <w:numPr>
           <w:ilvl w:val="0"/>
-          <w:numId w:val="1"/>
+          <w:numId w:val="2"/>
         </w:numPr>
-      </w:pPr>
-      <w:r>
-        <w:t xml:space="preserve">Después de hacer la fusión subo los cambios al repositorio remoto: </w:t>
-      </w:r>
-      <w:proofErr w:type="spellStart"/>
-      <w:r>
+        <w:spacing w:line="256" w:lineRule="auto"/>
+        <w:rPr>
+          <w:b/>
+          <w:bCs/>
+        </w:rPr>
+      </w:pPr>
+      <w:r>
+        <w:t xml:space="preserve"> Una vez todo </w:t>
+      </w:r>
+      <w:proofErr w:type="spellStart"/>
+      <w:r>
+        <w:t>comiteado</w:t>
+      </w:r>
+      <w:proofErr w:type="spellEnd"/>
+      <w:r>
+        <w:t xml:space="preserve"> y listo traslado el puntero HEAD a mi rama principal: </w:t>
+      </w:r>
+      <w:proofErr w:type="spellStart"/>
+      <w:r>
+        <w:rPr>
+          <w:b/>
+          <w:bCs/>
+        </w:rPr>
         <w:t>git</w:t>
       </w:r>
       <w:proofErr w:type="spellEnd"/>
       <w:r>
-        <w:t xml:space="preserve"> </w:t>
-      </w:r>
-      <w:proofErr w:type="spellStart"/>
-      <w:r>
-        <w:t>push</w:t>
-      </w:r>
-      <w:proofErr w:type="spellEnd"/>
-      <w:r>
-        <w:t xml:space="preserve"> </w:t>
-      </w:r>
-      <w:proofErr w:type="spellStart"/>
-      <w:r>
-        <w:t>origin</w:t>
-      </w:r>
-      <w:proofErr w:type="spellEnd"/>
-      <w:r>
-        <w:t xml:space="preserve"> </w:t>
-      </w:r>
-      <w:proofErr w:type="spellStart"/>
-      <w:r>
+        <w:rPr>
+          <w:b/>
+          <w:bCs/>
+        </w:rPr>
+        <w:t xml:space="preserve"> </w:t>
+      </w:r>
+      <w:proofErr w:type="spellStart"/>
+      <w:r>
+        <w:rPr>
+          <w:b/>
+          <w:bCs/>
+        </w:rPr>
+        <w:t>checkout</w:t>
+      </w:r>
+      <w:proofErr w:type="spellEnd"/>
+      <w:r>
+        <w:rPr>
+          <w:b/>
+          <w:bCs/>
+        </w:rPr>
+        <w:t xml:space="preserve"> </w:t>
+      </w:r>
+      <w:proofErr w:type="spellStart"/>
+      <w:r>
+        <w:rPr>
+          <w:b/>
+          <w:bCs/>
+        </w:rPr>
         <w:t>main</w:t>
       </w:r>
       <w:proofErr w:type="spellEnd"/>
+      <w:r>
+        <w:rPr>
+          <w:b/>
+          <w:bCs/>
+        </w:rPr>
+        <w:t>.</w:t>
+      </w:r>
     </w:p>
     <w:p>
       <w:pPr>
         <w:pStyle w:val="Prrafodelista"/>
         <w:numPr>
           <w:ilvl w:val="0"/>
-          <w:numId w:val="1"/>
+          <w:numId w:val="2"/>
         </w:numPr>
+        <w:spacing w:line="256" w:lineRule="auto"/>
+        <w:rPr>
+          <w:b/>
+          <w:bCs/>
+        </w:rPr>
+      </w:pPr>
+      <w:r>
+        <w:t xml:space="preserve">Una vez posicionado en la rama </w:t>
+      </w:r>
+      <w:proofErr w:type="spellStart"/>
+      <w:r>
+        <w:t>main</w:t>
+      </w:r>
+      <w:proofErr w:type="spellEnd"/>
+      <w:r>
+        <w:t xml:space="preserve">, hago una fusión con mi rama de desarrollo: </w:t>
+      </w:r>
+      <w:proofErr w:type="spellStart"/>
+      <w:r>
+        <w:rPr>
+          <w:b/>
+          <w:bCs/>
+        </w:rPr>
+        <w:t>git</w:t>
+      </w:r>
+      <w:proofErr w:type="spellEnd"/>
+      <w:r>
+        <w:rPr>
+          <w:b/>
+          <w:bCs/>
+        </w:rPr>
+        <w:t xml:space="preserve"> </w:t>
+      </w:r>
+      <w:proofErr w:type="spellStart"/>
+      <w:r>
+        <w:rPr>
+          <w:b/>
+          <w:bCs/>
+        </w:rPr>
+        <w:t>merge</w:t>
+      </w:r>
+      <w:proofErr w:type="spellEnd"/>
+      <w:r>
+        <w:rPr>
+          <w:b/>
+          <w:bCs/>
+        </w:rPr>
+        <w:t xml:space="preserve"> </w:t>
+      </w:r>
+      <w:proofErr w:type="spellStart"/>
+      <w:r>
+        <w:rPr>
+          <w:b/>
+          <w:bCs/>
+        </w:rPr>
+        <w:t>vbs_ed</w:t>
+      </w:r>
+      <w:proofErr w:type="spellEnd"/>
+    </w:p>
+    <w:p>
+      <w:pPr>
+        <w:pStyle w:val="Prrafodelista"/>
+        <w:numPr>
+          <w:ilvl w:val="0"/>
+          <w:numId w:val="2"/>
+        </w:numPr>
+        <w:spacing w:line="256" w:lineRule="auto"/>
+        <w:rPr>
+          <w:b/>
+          <w:bCs/>
+        </w:rPr>
+      </w:pPr>
+      <w:r>
+        <w:t xml:space="preserve">Después de hacer la fusión subo los cambios al repositorio remoto: </w:t>
+      </w:r>
+      <w:proofErr w:type="spellStart"/>
+      <w:r>
+        <w:rPr>
+          <w:b/>
+          <w:bCs/>
+        </w:rPr>
+        <w:t>git</w:t>
+      </w:r>
+      <w:proofErr w:type="spellEnd"/>
+      <w:r>
+        <w:rPr>
+          <w:b/>
+          <w:bCs/>
+        </w:rPr>
+        <w:t xml:space="preserve"> </w:t>
+      </w:r>
+      <w:proofErr w:type="spellStart"/>
+      <w:r>
+        <w:rPr>
+          <w:b/>
+          <w:bCs/>
+        </w:rPr>
+        <w:t>push</w:t>
+      </w:r>
+      <w:proofErr w:type="spellEnd"/>
+      <w:r>
+        <w:rPr>
+          <w:b/>
+          <w:bCs/>
+        </w:rPr>
+        <w:t xml:space="preserve"> </w:t>
+      </w:r>
+      <w:proofErr w:type="spellStart"/>
+      <w:r>
+        <w:rPr>
+          <w:b/>
+          <w:bCs/>
+        </w:rPr>
+        <w:t>origin</w:t>
+      </w:r>
+      <w:proofErr w:type="spellEnd"/>
+      <w:r>
+        <w:rPr>
+          <w:b/>
+          <w:bCs/>
+        </w:rPr>
+        <w:t xml:space="preserve"> </w:t>
+      </w:r>
+      <w:proofErr w:type="spellStart"/>
+      <w:r>
+        <w:rPr>
+          <w:b/>
+          <w:bCs/>
+        </w:rPr>
+        <w:t>main</w:t>
+      </w:r>
+      <w:proofErr w:type="spellEnd"/>
+    </w:p>
+    <w:p>
+      <w:pPr>
+        <w:pStyle w:val="Prrafodelista"/>
+        <w:numPr>
+          <w:ilvl w:val="0"/>
+          <w:numId w:val="2"/>
+        </w:numPr>
+        <w:spacing w:line="256" w:lineRule="auto"/>
       </w:pPr>
       <w:r>
         <w:t xml:space="preserve">En los posteriores cambios y modificaciones de la clase </w:t>
@@ -3161,7 +3467,129 @@
       </w:r>
       <w:proofErr w:type="spellEnd"/>
       <w:r>
-        <w:t xml:space="preserve">, he seguido prácticamente los mismos pasos, pero antes de empezar a trabajar en mi rama, he descargado la última versión del repositorio remoto con el comando </w:t>
+        <w:t>, he seguido prácticamente los mismos pasos.</w:t>
+      </w:r>
+    </w:p>
+    <w:p/>
+    <w:p>
+      <w:pPr>
+        <w:jc w:val="center"/>
+      </w:pPr>
+      <w:proofErr w:type="spellStart"/>
+      <w:r>
+        <w:t>gitk</w:t>
+      </w:r>
+      <w:proofErr w:type="spellEnd"/>
+    </w:p>
+    <w:p>
+      <w:r>
+        <w:rPr>
+          <w:noProof/>
+        </w:rPr>
+        <w:drawing>
+          <wp:inline distT="0" distB="0" distL="0" distR="0" wp14:anchorId="0904D55A" wp14:editId="016050A2">
+            <wp:extent cx="5400040" cy="3037840"/>
+            <wp:effectExtent l="0" t="0" r="0" b="0"/>
+            <wp:docPr id="9" name="Imagen 9"/>
+            <wp:cNvGraphicFramePr>
+              <a:graphicFrameLocks xmlns:a="http://schemas.openxmlformats.org/drawingml/2006/main" noChangeAspect="1"/>
+            </wp:cNvGraphicFramePr>
+            <a:graphic xmlns:a="http://schemas.openxmlformats.org/drawingml/2006/main">
+              <a:graphicData uri="http://schemas.openxmlformats.org/drawingml/2006/picture">
+                <pic:pic xmlns:pic="http://schemas.openxmlformats.org/drawingml/2006/picture">
+                  <pic:nvPicPr>
+                    <pic:cNvPr id="0" name="Imagen 7"/>
+                    <pic:cNvPicPr>
+                      <a:picLocks noChangeAspect="1" noChangeArrowheads="1"/>
+                    </pic:cNvPicPr>
+                  </pic:nvPicPr>
+                  <pic:blipFill>
+                    <a:blip r:embed="rId17" cstate="print">
+                      <a:extLst>
+                        <a:ext uri="{28A0092B-C50C-407E-A947-70E740481C1C}">
+                          <a14:useLocalDpi xmlns:a14="http://schemas.microsoft.com/office/drawing/2010/main" val="0"/>
+                        </a:ext>
+                      </a:extLst>
+                    </a:blip>
+                    <a:srcRect/>
+                    <a:stretch>
+                      <a:fillRect/>
+                    </a:stretch>
+                  </pic:blipFill>
+                  <pic:spPr bwMode="auto">
+                    <a:xfrm>
+                      <a:off x="0" y="0"/>
+                      <a:ext cx="5400040" cy="3037840"/>
+                    </a:xfrm>
+                    <a:prstGeom prst="rect">
+                      <a:avLst/>
+                    </a:prstGeom>
+                    <a:noFill/>
+                    <a:ln>
+                      <a:noFill/>
+                    </a:ln>
+                  </pic:spPr>
+                </pic:pic>
+              </a:graphicData>
+            </a:graphic>
+          </wp:inline>
+        </w:drawing>
+      </w:r>
+    </w:p>
+    <w:p/>
+    <w:p/>
+    <w:p>
+      <w:r>
+        <w:lastRenderedPageBreak/>
+        <w:t>- Daniel Pavón Gómez</w:t>
+      </w:r>
+      <w:r>
+        <w:t xml:space="preserve"> (</w:t>
+      </w:r>
+      <w:proofErr w:type="spellStart"/>
+      <w:r>
+        <w:fldChar w:fldCharType="begin"/>
+      </w:r>
+      <w:r>
+        <w:instrText xml:space="preserve"> HYPERLINK "https://github.com/flakkpei" </w:instrText>
+      </w:r>
+      <w:r>
+        <w:fldChar w:fldCharType="separate"/>
+      </w:r>
+      <w:r>
+        <w:rPr>
+          <w:b/>
+          <w:bCs/>
+        </w:rPr>
+        <w:t>flakkpei</w:t>
+      </w:r>
+      <w:proofErr w:type="spellEnd"/>
+      <w:r>
+        <w:fldChar w:fldCharType="end"/>
+      </w:r>
+      <w:r>
+        <w:t>)</w:t>
+      </w:r>
+    </w:p>
+    <w:p/>
+    <w:p>
+      <w:pPr>
+        <w:numPr>
+          <w:ilvl w:val="0"/>
+          <w:numId w:val="3"/>
+        </w:numPr>
+        <w:spacing w:line="256" w:lineRule="auto"/>
+      </w:pPr>
+      <w:r>
+        <w:t xml:space="preserve">Lo primero que he hecho ha sido crear un proyecto vacío donde voy a alojar el </w:t>
+      </w:r>
+      <w:proofErr w:type="spellStart"/>
+      <w:r>
+        <w:t>workbench</w:t>
+      </w:r>
+      <w:proofErr w:type="spellEnd"/>
+      <w:r>
+        <w:t xml:space="preserve"> de </w:t>
       </w:r>
       <w:proofErr w:type="spellStart"/>
       <w:r>
@@ -3169,18 +3597,822 @@
       </w:r>
       <w:proofErr w:type="spellEnd"/>
       <w:r>
-        <w:t xml:space="preserve"> </w:t>
-      </w:r>
-      <w:proofErr w:type="spellStart"/>
-      <w:r>
+        <w:t>.</w:t>
+      </w:r>
+    </w:p>
+    <w:p>
+      <w:pPr>
+        <w:numPr>
+          <w:ilvl w:val="0"/>
+          <w:numId w:val="3"/>
+        </w:numPr>
+        <w:spacing w:line="256" w:lineRule="auto"/>
+      </w:pPr>
+      <w:r>
+        <w:t xml:space="preserve">Después he hecho un </w:t>
+      </w:r>
+      <w:r>
+        <w:rPr>
+          <w:b/>
+          <w:bCs/>
+        </w:rPr>
+        <w:t>“</w:t>
+      </w:r>
+      <w:proofErr w:type="spellStart"/>
+      <w:r>
+        <w:rPr>
+          <w:b/>
+          <w:bCs/>
+        </w:rPr>
+        <w:t>git</w:t>
+      </w:r>
+      <w:proofErr w:type="spellEnd"/>
+      <w:r>
+        <w:rPr>
+          <w:b/>
+          <w:bCs/>
+        </w:rPr>
+        <w:t xml:space="preserve"> </w:t>
+      </w:r>
+      <w:proofErr w:type="spellStart"/>
+      <w:r>
+        <w:rPr>
+          <w:b/>
+          <w:bCs/>
+        </w:rPr>
+        <w:t>init</w:t>
+      </w:r>
+      <w:proofErr w:type="spellEnd"/>
+      <w:r>
+        <w:rPr>
+          <w:b/>
+          <w:bCs/>
+        </w:rPr>
+        <w:t>”</w:t>
+      </w:r>
+      <w:r>
+        <w:t xml:space="preserve"> para iniciar </w:t>
+      </w:r>
+      <w:proofErr w:type="spellStart"/>
+      <w:r>
+        <w:t>git</w:t>
+      </w:r>
+      <w:proofErr w:type="spellEnd"/>
+      <w:r>
+        <w:t xml:space="preserve"> en esa carpeta.</w:t>
+      </w:r>
+    </w:p>
+    <w:p>
+      <w:pPr>
+        <w:numPr>
+          <w:ilvl w:val="0"/>
+          <w:numId w:val="3"/>
+        </w:numPr>
+        <w:spacing w:line="256" w:lineRule="auto"/>
+        <w:rPr>
+          <w:lang w:val="en-US"/>
+        </w:rPr>
+      </w:pPr>
+      <w:r>
+        <w:t xml:space="preserve">Después he creado una conexión con el repositorio de </w:t>
+      </w:r>
+      <w:proofErr w:type="spellStart"/>
+      <w:r>
+        <w:t>github</w:t>
+      </w:r>
+      <w:proofErr w:type="spellEnd"/>
+      <w:r>
+        <w:t xml:space="preserve"> creado por un compañero. </w:t>
+      </w:r>
+      <w:r>
+        <w:rPr>
+          <w:lang w:val="en-US"/>
+        </w:rPr>
+        <w:t>“</w:t>
+      </w:r>
+      <w:r>
+        <w:rPr>
+          <w:b/>
+          <w:bCs/>
+          <w:lang w:val="en-US"/>
+        </w:rPr>
+        <w:t xml:space="preserve">Git remote add origin </w:t>
+      </w:r>
+      <w:hyperlink r:id="rId18" w:history="1">
+        <w:r>
+          <w:rPr>
+            <w:rStyle w:val="EnlacedeInternet"/>
+            <w:rFonts w:ascii="Helvetica Neue;Arial;sans-serif" w:hAnsi="Helvetica Neue;Arial;sans-serif"/>
+            <w:bCs/>
+            <w:sz w:val="18"/>
+            <w:lang w:val="en-US"/>
+          </w:rPr>
+          <w:t>https://github.com/Vasi81/Calculadora_Entornos</w:t>
+        </w:r>
+      </w:hyperlink>
+      <w:r>
+        <w:rPr>
+          <w:b/>
+          <w:bCs/>
+          <w:lang w:val="en-US"/>
+        </w:rPr>
+        <w:t xml:space="preserve"> </w:t>
+      </w:r>
+      <w:r>
+        <w:rPr>
+          <w:lang w:val="en-US"/>
+        </w:rPr>
+        <w:t>”</w:t>
+      </w:r>
+    </w:p>
+    <w:p>
+      <w:pPr>
+        <w:numPr>
+          <w:ilvl w:val="0"/>
+          <w:numId w:val="3"/>
+        </w:numPr>
+        <w:spacing w:line="256" w:lineRule="auto"/>
+      </w:pPr>
+      <w:r>
+        <w:t xml:space="preserve">Una vez conectado al repositorio de </w:t>
+      </w:r>
+      <w:proofErr w:type="spellStart"/>
+      <w:r>
+        <w:t>github</w:t>
+      </w:r>
+      <w:proofErr w:type="spellEnd"/>
+      <w:r>
+        <w:t xml:space="preserve"> lo que voy a hacer va a ser crear la rama </w:t>
+      </w:r>
+      <w:proofErr w:type="spellStart"/>
+      <w:r>
+        <w:t>main</w:t>
+      </w:r>
+      <w:proofErr w:type="spellEnd"/>
+      <w:r>
+        <w:t xml:space="preserve">. </w:t>
+      </w:r>
+      <w:r>
+        <w:rPr>
+          <w:b/>
+          <w:bCs/>
+        </w:rPr>
+        <w:t xml:space="preserve">“Git </w:t>
+      </w:r>
+      <w:proofErr w:type="spellStart"/>
+      <w:r>
+        <w:rPr>
+          <w:b/>
+          <w:bCs/>
+        </w:rPr>
+        <w:t>checkout</w:t>
+      </w:r>
+      <w:proofErr w:type="spellEnd"/>
+      <w:r>
+        <w:rPr>
+          <w:b/>
+          <w:bCs/>
+        </w:rPr>
+        <w:t xml:space="preserve"> -b </w:t>
+      </w:r>
+      <w:proofErr w:type="spellStart"/>
+      <w:r>
+        <w:rPr>
+          <w:b/>
+          <w:bCs/>
+        </w:rPr>
+        <w:t>main</w:t>
+      </w:r>
+      <w:proofErr w:type="spellEnd"/>
+      <w:r>
+        <w:rPr>
+          <w:b/>
+          <w:bCs/>
+        </w:rPr>
+        <w:t>”</w:t>
+      </w:r>
+      <w:r>
+        <w:t>.</w:t>
+      </w:r>
+    </w:p>
+    <w:p>
+      <w:pPr>
+        <w:numPr>
+          <w:ilvl w:val="0"/>
+          <w:numId w:val="3"/>
+        </w:numPr>
+        <w:spacing w:line="256" w:lineRule="auto"/>
+      </w:pPr>
+      <w:r>
+        <w:t xml:space="preserve">Desde esta rama voy a bajarme todos los datos del repositorio con </w:t>
+      </w:r>
+      <w:r>
+        <w:rPr>
+          <w:b/>
+          <w:bCs/>
+        </w:rPr>
+        <w:t xml:space="preserve">“Git </w:t>
+      </w:r>
+      <w:proofErr w:type="spellStart"/>
+      <w:r>
+        <w:rPr>
+          <w:b/>
+          <w:bCs/>
+        </w:rPr>
         <w:t>pull</w:t>
       </w:r>
       <w:proofErr w:type="spellEnd"/>
       <w:r>
-        <w:t xml:space="preserve"> </w:t>
-      </w:r>
-    </w:p>
-    <w:p/>
+        <w:rPr>
+          <w:b/>
+          <w:bCs/>
+        </w:rPr>
+        <w:t xml:space="preserve"> </w:t>
+      </w:r>
+      <w:proofErr w:type="spellStart"/>
+      <w:r>
+        <w:rPr>
+          <w:b/>
+          <w:bCs/>
+        </w:rPr>
+        <w:t>origin</w:t>
+      </w:r>
+      <w:proofErr w:type="spellEnd"/>
+      <w:r>
+        <w:rPr>
+          <w:b/>
+          <w:bCs/>
+        </w:rPr>
+        <w:t xml:space="preserve"> </w:t>
+      </w:r>
+      <w:proofErr w:type="spellStart"/>
+      <w:r>
+        <w:rPr>
+          <w:b/>
+          <w:bCs/>
+        </w:rPr>
+        <w:t>main</w:t>
+      </w:r>
+      <w:proofErr w:type="spellEnd"/>
+      <w:r>
+        <w:rPr>
+          <w:b/>
+          <w:bCs/>
+        </w:rPr>
+        <w:t>”</w:t>
+      </w:r>
+    </w:p>
+    <w:p>
+      <w:pPr>
+        <w:numPr>
+          <w:ilvl w:val="0"/>
+          <w:numId w:val="3"/>
+        </w:numPr>
+        <w:spacing w:line="256" w:lineRule="auto"/>
+      </w:pPr>
+      <w:r>
+        <w:t>Ahora me va a dar un error debido a que el proyecto creado ya tiene las clases .</w:t>
+      </w:r>
+      <w:proofErr w:type="spellStart"/>
+      <w:r>
+        <w:t>classpath</w:t>
+      </w:r>
+      <w:proofErr w:type="spellEnd"/>
+      <w:r>
+        <w:t xml:space="preserve"> y .</w:t>
+      </w:r>
+      <w:proofErr w:type="spellStart"/>
+      <w:r>
+        <w:t>project</w:t>
+      </w:r>
+      <w:proofErr w:type="spellEnd"/>
+      <w:r>
+        <w:t xml:space="preserve"> y dará conflicto. Para poder bajarlo bien lo que haré </w:t>
+      </w:r>
+      <w:proofErr w:type="spellStart"/>
+      <w:r>
+        <w:t>sera</w:t>
+      </w:r>
+      <w:proofErr w:type="spellEnd"/>
+      <w:r>
+        <w:t xml:space="preserve"> un </w:t>
+      </w:r>
+      <w:r>
+        <w:rPr>
+          <w:b/>
+          <w:bCs/>
+        </w:rPr>
+        <w:t xml:space="preserve">“Git </w:t>
+      </w:r>
+      <w:proofErr w:type="spellStart"/>
+      <w:r>
+        <w:rPr>
+          <w:b/>
+          <w:bCs/>
+        </w:rPr>
+        <w:t>add</w:t>
+      </w:r>
+      <w:proofErr w:type="spellEnd"/>
+      <w:r>
+        <w:rPr>
+          <w:b/>
+          <w:bCs/>
+        </w:rPr>
+        <w:t xml:space="preserve"> .” </w:t>
+      </w:r>
+      <w:r>
+        <w:t xml:space="preserve">y un  </w:t>
+      </w:r>
+      <w:r>
+        <w:rPr>
+          <w:b/>
+          <w:bCs/>
+        </w:rPr>
+        <w:t xml:space="preserve">“Git </w:t>
+      </w:r>
+      <w:proofErr w:type="spellStart"/>
+      <w:r>
+        <w:rPr>
+          <w:b/>
+          <w:bCs/>
+        </w:rPr>
+        <w:t>commit</w:t>
+      </w:r>
+      <w:proofErr w:type="spellEnd"/>
+      <w:r>
+        <w:rPr>
+          <w:b/>
+          <w:bCs/>
+        </w:rPr>
+        <w:t xml:space="preserve"> -m “Quitamos datos clonados”</w:t>
+      </w:r>
+      <w:r>
+        <w:t xml:space="preserve">. </w:t>
+      </w:r>
+    </w:p>
+    <w:p>
+      <w:pPr>
+        <w:numPr>
+          <w:ilvl w:val="0"/>
+          <w:numId w:val="3"/>
+        </w:numPr>
+        <w:spacing w:line="256" w:lineRule="auto"/>
+      </w:pPr>
+      <w:r>
+        <w:t xml:space="preserve">Ahora vuelvo a hacer el “Git </w:t>
+      </w:r>
+      <w:proofErr w:type="spellStart"/>
+      <w:r>
+        <w:t>pull</w:t>
+      </w:r>
+      <w:proofErr w:type="spellEnd"/>
+      <w:r>
+        <w:t xml:space="preserve"> </w:t>
+      </w:r>
+      <w:proofErr w:type="spellStart"/>
+      <w:r>
+        <w:t>origin</w:t>
+      </w:r>
+      <w:proofErr w:type="spellEnd"/>
+      <w:r>
+        <w:t xml:space="preserve"> </w:t>
+      </w:r>
+      <w:proofErr w:type="spellStart"/>
+      <w:r>
+        <w:t>main</w:t>
+      </w:r>
+      <w:proofErr w:type="spellEnd"/>
+      <w:r>
+        <w:t xml:space="preserve">” pero ahora me deberá hacer un </w:t>
+      </w:r>
+      <w:proofErr w:type="spellStart"/>
+      <w:r>
+        <w:t>merge</w:t>
+      </w:r>
+      <w:proofErr w:type="spellEnd"/>
+      <w:r>
+        <w:t xml:space="preserve"> por lo que lo haremos de la siguiente forma. </w:t>
+      </w:r>
+      <w:r>
+        <w:rPr>
+          <w:b/>
+          <w:bCs/>
+        </w:rPr>
+        <w:t>“</w:t>
+      </w:r>
+      <w:proofErr w:type="spellStart"/>
+      <w:r>
+        <w:rPr>
+          <w:b/>
+          <w:bCs/>
+        </w:rPr>
+        <w:t>git</w:t>
+      </w:r>
+      <w:proofErr w:type="spellEnd"/>
+      <w:r>
+        <w:rPr>
+          <w:b/>
+          <w:bCs/>
+        </w:rPr>
+        <w:t xml:space="preserve"> </w:t>
+      </w:r>
+      <w:proofErr w:type="spellStart"/>
+      <w:r>
+        <w:rPr>
+          <w:b/>
+          <w:bCs/>
+        </w:rPr>
+        <w:t>pull</w:t>
+      </w:r>
+      <w:proofErr w:type="spellEnd"/>
+      <w:r>
+        <w:rPr>
+          <w:b/>
+          <w:bCs/>
+        </w:rPr>
+        <w:t xml:space="preserve"> </w:t>
+      </w:r>
+      <w:proofErr w:type="spellStart"/>
+      <w:r>
+        <w:rPr>
+          <w:b/>
+          <w:bCs/>
+        </w:rPr>
+        <w:t>origin</w:t>
+      </w:r>
+      <w:proofErr w:type="spellEnd"/>
+      <w:r>
+        <w:rPr>
+          <w:b/>
+          <w:bCs/>
+        </w:rPr>
+        <w:t xml:space="preserve"> master –</w:t>
+      </w:r>
+      <w:proofErr w:type="spellStart"/>
+      <w:r>
+        <w:rPr>
+          <w:b/>
+          <w:bCs/>
+        </w:rPr>
+        <w:t>allow</w:t>
+      </w:r>
+      <w:proofErr w:type="spellEnd"/>
+      <w:r>
+        <w:rPr>
+          <w:b/>
+          <w:bCs/>
+        </w:rPr>
+        <w:t>-</w:t>
+      </w:r>
+      <w:proofErr w:type="spellStart"/>
+      <w:r>
+        <w:rPr>
+          <w:b/>
+          <w:bCs/>
+        </w:rPr>
+        <w:t>unrelated</w:t>
+      </w:r>
+      <w:proofErr w:type="spellEnd"/>
+      <w:r>
+        <w:rPr>
+          <w:b/>
+          <w:bCs/>
+        </w:rPr>
+        <w:t>-histories”</w:t>
+      </w:r>
+    </w:p>
+    <w:p>
+      <w:pPr>
+        <w:numPr>
+          <w:ilvl w:val="0"/>
+          <w:numId w:val="3"/>
+        </w:numPr>
+        <w:spacing w:line="256" w:lineRule="auto"/>
+      </w:pPr>
+      <w:r>
+        <w:t xml:space="preserve">Ya tenemos el repositorio bajado en nuestra rama </w:t>
+      </w:r>
+      <w:proofErr w:type="spellStart"/>
+      <w:r>
+        <w:t>main</w:t>
+      </w:r>
+      <w:proofErr w:type="spellEnd"/>
+      <w:r>
+        <w:t xml:space="preserve">, ahora crearemos una rama nueva donde desarrollaremos nuestro proyecto. </w:t>
+      </w:r>
+      <w:r>
+        <w:rPr>
+          <w:b/>
+          <w:bCs/>
+        </w:rPr>
+        <w:t xml:space="preserve">“Git </w:t>
+      </w:r>
+      <w:proofErr w:type="spellStart"/>
+      <w:r>
+        <w:rPr>
+          <w:b/>
+          <w:bCs/>
+        </w:rPr>
+        <w:t>checkout</w:t>
+      </w:r>
+      <w:proofErr w:type="spellEnd"/>
+      <w:r>
+        <w:rPr>
+          <w:b/>
+          <w:bCs/>
+        </w:rPr>
+        <w:t xml:space="preserve"> -b Desarrollo”</w:t>
+      </w:r>
+    </w:p>
+    <w:p>
+      <w:pPr>
+        <w:numPr>
+          <w:ilvl w:val="0"/>
+          <w:numId w:val="3"/>
+        </w:numPr>
+        <w:spacing w:line="256" w:lineRule="auto"/>
+      </w:pPr>
+      <w:r>
+        <w:t xml:space="preserve">Ahora tengo que trasladar el repositorio que está en la rama </w:t>
+      </w:r>
+      <w:proofErr w:type="spellStart"/>
+      <w:r>
+        <w:t>main</w:t>
+      </w:r>
+      <w:proofErr w:type="spellEnd"/>
+      <w:r>
+        <w:t xml:space="preserve"> a nuestra rama para eso haremos un </w:t>
+      </w:r>
+      <w:proofErr w:type="spellStart"/>
+      <w:r>
+        <w:t>merge</w:t>
+      </w:r>
+      <w:proofErr w:type="spellEnd"/>
+      <w:r>
+        <w:t xml:space="preserve"> hacia aquí. </w:t>
+      </w:r>
+      <w:r>
+        <w:rPr>
+          <w:b/>
+          <w:bCs/>
+        </w:rPr>
+        <w:t xml:space="preserve">“Git </w:t>
+      </w:r>
+      <w:proofErr w:type="spellStart"/>
+      <w:r>
+        <w:rPr>
+          <w:b/>
+          <w:bCs/>
+        </w:rPr>
+        <w:t>merge</w:t>
+      </w:r>
+      <w:proofErr w:type="spellEnd"/>
+      <w:r>
+        <w:rPr>
+          <w:b/>
+          <w:bCs/>
+        </w:rPr>
+        <w:t xml:space="preserve"> </w:t>
+      </w:r>
+      <w:proofErr w:type="spellStart"/>
+      <w:r>
+        <w:rPr>
+          <w:b/>
+          <w:bCs/>
+        </w:rPr>
+        <w:t>main</w:t>
+      </w:r>
+      <w:proofErr w:type="spellEnd"/>
+      <w:r>
+        <w:rPr>
+          <w:b/>
+          <w:bCs/>
+        </w:rPr>
+        <w:t>”</w:t>
+      </w:r>
+      <w:r>
+        <w:t>.</w:t>
+      </w:r>
+    </w:p>
+    <w:p>
+      <w:pPr>
+        <w:numPr>
+          <w:ilvl w:val="0"/>
+          <w:numId w:val="3"/>
+        </w:numPr>
+        <w:spacing w:line="256" w:lineRule="auto"/>
+      </w:pPr>
+      <w:r>
+        <w:t>Ahora que ya lo tengo voy a programar mi parte de la calculadora.</w:t>
+      </w:r>
+    </w:p>
+    <w:p>
+      <w:pPr>
+        <w:numPr>
+          <w:ilvl w:val="0"/>
+          <w:numId w:val="3"/>
+        </w:numPr>
+        <w:spacing w:line="256" w:lineRule="auto"/>
+      </w:pPr>
+      <w:r>
+        <w:t xml:space="preserve">Una vez ya la tengo programada voy a hacer un </w:t>
+      </w:r>
+      <w:r>
+        <w:rPr>
+          <w:b/>
+          <w:bCs/>
+        </w:rPr>
+        <w:t xml:space="preserve">“Git </w:t>
+      </w:r>
+      <w:proofErr w:type="spellStart"/>
+      <w:r>
+        <w:rPr>
+          <w:b/>
+          <w:bCs/>
+        </w:rPr>
+        <w:t>add</w:t>
+      </w:r>
+      <w:proofErr w:type="spellEnd"/>
+      <w:r>
+        <w:rPr>
+          <w:b/>
+          <w:bCs/>
+        </w:rPr>
+        <w:t xml:space="preserve"> .” </w:t>
+      </w:r>
+      <w:r>
+        <w:t xml:space="preserve">Para pasar todos los datos al </w:t>
+      </w:r>
+      <w:proofErr w:type="spellStart"/>
+      <w:r>
+        <w:t>stage</w:t>
+      </w:r>
+      <w:proofErr w:type="spellEnd"/>
+      <w:r>
+        <w:t xml:space="preserve"> y he realizado los </w:t>
+      </w:r>
+      <w:proofErr w:type="spellStart"/>
+      <w:r>
+        <w:t>commits</w:t>
+      </w:r>
+      <w:proofErr w:type="spellEnd"/>
+      <w:r>
+        <w:t xml:space="preserve"> que me han hecho falta. </w:t>
+      </w:r>
+      <w:r>
+        <w:rPr>
+          <w:b/>
+          <w:bCs/>
+        </w:rPr>
+        <w:t xml:space="preserve">“Git </w:t>
+      </w:r>
+      <w:proofErr w:type="spellStart"/>
+      <w:r>
+        <w:rPr>
+          <w:b/>
+          <w:bCs/>
+        </w:rPr>
+        <w:t>commit</w:t>
+      </w:r>
+      <w:proofErr w:type="spellEnd"/>
+      <w:r>
+        <w:rPr>
+          <w:b/>
+          <w:bCs/>
+        </w:rPr>
+        <w:t xml:space="preserve"> -m “comentario”.</w:t>
+      </w:r>
+    </w:p>
+    <w:p>
+      <w:pPr>
+        <w:numPr>
+          <w:ilvl w:val="0"/>
+          <w:numId w:val="3"/>
+        </w:numPr>
+        <w:spacing w:line="256" w:lineRule="auto"/>
+      </w:pPr>
+      <w:r>
+        <w:t xml:space="preserve">Ahora que tengo todo listo me voy a la rama </w:t>
+      </w:r>
+      <w:proofErr w:type="spellStart"/>
+      <w:r>
+        <w:t>main</w:t>
+      </w:r>
+      <w:proofErr w:type="spellEnd"/>
+      <w:r>
+        <w:t xml:space="preserve"> </w:t>
+      </w:r>
+      <w:r>
+        <w:rPr>
+          <w:b/>
+          <w:bCs/>
+        </w:rPr>
+        <w:t xml:space="preserve">“Git </w:t>
+      </w:r>
+      <w:proofErr w:type="spellStart"/>
+      <w:r>
+        <w:rPr>
+          <w:b/>
+          <w:bCs/>
+        </w:rPr>
+        <w:t>checkout</w:t>
+      </w:r>
+      <w:proofErr w:type="spellEnd"/>
+      <w:r>
+        <w:rPr>
+          <w:b/>
+          <w:bCs/>
+        </w:rPr>
+        <w:t xml:space="preserve"> </w:t>
+      </w:r>
+      <w:proofErr w:type="spellStart"/>
+      <w:r>
+        <w:rPr>
+          <w:b/>
+          <w:bCs/>
+        </w:rPr>
+        <w:t>main</w:t>
+      </w:r>
+      <w:proofErr w:type="spellEnd"/>
+      <w:r>
+        <w:rPr>
+          <w:b/>
+          <w:bCs/>
+        </w:rPr>
+        <w:t xml:space="preserve">” </w:t>
+      </w:r>
+      <w:r>
+        <w:t xml:space="preserve">y voy a pasar a este todos los datos nuevos que he cambiado con </w:t>
+      </w:r>
+      <w:r>
+        <w:rPr>
+          <w:b/>
+          <w:bCs/>
+        </w:rPr>
+        <w:t xml:space="preserve">“Git </w:t>
+      </w:r>
+      <w:proofErr w:type="spellStart"/>
+      <w:r>
+        <w:rPr>
+          <w:b/>
+          <w:bCs/>
+        </w:rPr>
+        <w:t>merge</w:t>
+      </w:r>
+      <w:proofErr w:type="spellEnd"/>
+      <w:r>
+        <w:rPr>
+          <w:b/>
+          <w:bCs/>
+        </w:rPr>
+        <w:t xml:space="preserve"> Desarrollo”</w:t>
+      </w:r>
+    </w:p>
+    <w:p>
+      <w:r>
+        <w:t xml:space="preserve">Una vez que ya tengo todo en la rama </w:t>
+      </w:r>
+      <w:proofErr w:type="spellStart"/>
+      <w:r>
+        <w:t>main</w:t>
+      </w:r>
+      <w:proofErr w:type="spellEnd"/>
+      <w:r>
+        <w:t xml:space="preserve"> solo tengo que hacer un </w:t>
+      </w:r>
+      <w:r>
+        <w:rPr>
+          <w:b/>
+          <w:bCs/>
+        </w:rPr>
+        <w:t xml:space="preserve">“Git </w:t>
+      </w:r>
+      <w:proofErr w:type="spellStart"/>
+      <w:r>
+        <w:rPr>
+          <w:b/>
+          <w:bCs/>
+        </w:rPr>
+        <w:t>push</w:t>
+      </w:r>
+      <w:proofErr w:type="spellEnd"/>
+      <w:r>
+        <w:rPr>
+          <w:b/>
+          <w:bCs/>
+        </w:rPr>
+        <w:t xml:space="preserve"> </w:t>
+      </w:r>
+      <w:proofErr w:type="spellStart"/>
+      <w:r>
+        <w:rPr>
+          <w:b/>
+          <w:bCs/>
+        </w:rPr>
+        <w:t>origin</w:t>
+      </w:r>
+      <w:proofErr w:type="spellEnd"/>
+    </w:p>
     <w:p/>
     <w:p/>
     <w:sectPr>
@@ -3284,8 +4516,271 @@
       </w:pPr>
     </w:lvl>
   </w:abstractNum>
+  <w:abstractNum w:abstractNumId="1" w15:restartNumberingAfterBreak="0">
+    <w:nsid w:val="1FC1582B"/>
+    <w:multiLevelType w:val="multilevel"/>
+    <w:tmpl w:val="41E0796A"/>
+    <w:lvl w:ilvl="0">
+      <w:start w:val="1"/>
+      <w:numFmt w:val="decimal"/>
+      <w:lvlText w:val="%1)"/>
+      <w:lvlJc w:val="left"/>
+      <w:pPr>
+        <w:tabs>
+          <w:tab w:val="num" w:pos="720"/>
+        </w:tabs>
+        <w:ind w:left="720" w:hanging="360"/>
+      </w:pPr>
+    </w:lvl>
+    <w:lvl w:ilvl="1">
+      <w:start w:val="1"/>
+      <w:numFmt w:val="decimal"/>
+      <w:lvlText w:val="%2."/>
+      <w:lvlJc w:val="left"/>
+      <w:pPr>
+        <w:tabs>
+          <w:tab w:val="num" w:pos="1080"/>
+        </w:tabs>
+        <w:ind w:left="1080" w:hanging="360"/>
+      </w:pPr>
+    </w:lvl>
+    <w:lvl w:ilvl="2">
+      <w:start w:val="1"/>
+      <w:numFmt w:val="decimal"/>
+      <w:lvlText w:val="%3."/>
+      <w:lvlJc w:val="left"/>
+      <w:pPr>
+        <w:tabs>
+          <w:tab w:val="num" w:pos="1440"/>
+        </w:tabs>
+        <w:ind w:left="1440" w:hanging="360"/>
+      </w:pPr>
+    </w:lvl>
+    <w:lvl w:ilvl="3">
+      <w:start w:val="1"/>
+      <w:numFmt w:val="decimal"/>
+      <w:lvlText w:val="%4."/>
+      <w:lvlJc w:val="left"/>
+      <w:pPr>
+        <w:tabs>
+          <w:tab w:val="num" w:pos="1800"/>
+        </w:tabs>
+        <w:ind w:left="1800" w:hanging="360"/>
+      </w:pPr>
+    </w:lvl>
+    <w:lvl w:ilvl="4">
+      <w:start w:val="1"/>
+      <w:numFmt w:val="decimal"/>
+      <w:lvlText w:val="%5."/>
+      <w:lvlJc w:val="left"/>
+      <w:pPr>
+        <w:tabs>
+          <w:tab w:val="num" w:pos="2160"/>
+        </w:tabs>
+        <w:ind w:left="2160" w:hanging="360"/>
+      </w:pPr>
+    </w:lvl>
+    <w:lvl w:ilvl="5">
+      <w:start w:val="1"/>
+      <w:numFmt w:val="decimal"/>
+      <w:lvlText w:val="%6."/>
+      <w:lvlJc w:val="left"/>
+      <w:pPr>
+        <w:tabs>
+          <w:tab w:val="num" w:pos="2520"/>
+        </w:tabs>
+        <w:ind w:left="2520" w:hanging="360"/>
+      </w:pPr>
+    </w:lvl>
+    <w:lvl w:ilvl="6">
+      <w:start w:val="1"/>
+      <w:numFmt w:val="decimal"/>
+      <w:lvlText w:val="%7."/>
+      <w:lvlJc w:val="left"/>
+      <w:pPr>
+        <w:tabs>
+          <w:tab w:val="num" w:pos="2880"/>
+        </w:tabs>
+        <w:ind w:left="2880" w:hanging="360"/>
+      </w:pPr>
+    </w:lvl>
+    <w:lvl w:ilvl="7">
+      <w:start w:val="1"/>
+      <w:numFmt w:val="decimal"/>
+      <w:lvlText w:val="%8."/>
+      <w:lvlJc w:val="left"/>
+      <w:pPr>
+        <w:tabs>
+          <w:tab w:val="num" w:pos="3240"/>
+        </w:tabs>
+        <w:ind w:left="3240" w:hanging="360"/>
+      </w:pPr>
+    </w:lvl>
+    <w:lvl w:ilvl="8">
+      <w:start w:val="1"/>
+      <w:numFmt w:val="decimal"/>
+      <w:lvlText w:val="%9."/>
+      <w:lvlJc w:val="left"/>
+      <w:pPr>
+        <w:tabs>
+          <w:tab w:val="num" w:pos="3600"/>
+        </w:tabs>
+        <w:ind w:left="3600" w:hanging="360"/>
+      </w:pPr>
+    </w:lvl>
+  </w:abstractNum>
+  <w:abstractNum w:abstractNumId="2" w15:restartNumberingAfterBreak="0">
+    <w:nsid w:val="6EFD3EE1"/>
+    <w:multiLevelType w:val="multilevel"/>
+    <w:tmpl w:val="1CF4403A"/>
+    <w:lvl w:ilvl="0">
+      <w:start w:val="1"/>
+      <w:numFmt w:val="decimal"/>
+      <w:lvlText w:val="%1)"/>
+      <w:lvlJc w:val="left"/>
+      <w:pPr>
+        <w:ind w:left="720" w:hanging="360"/>
+      </w:pPr>
+      <w:rPr>
+        <w:b w:val="0"/>
+        <w:bCs w:val="0"/>
+      </w:rPr>
+    </w:lvl>
+    <w:lvl w:ilvl="1">
+      <w:start w:val="1"/>
+      <w:numFmt w:val="lowerLetter"/>
+      <w:lvlText w:val="%2."/>
+      <w:lvlJc w:val="left"/>
+      <w:pPr>
+        <w:ind w:left="1440" w:hanging="360"/>
+      </w:pPr>
+    </w:lvl>
+    <w:lvl w:ilvl="2">
+      <w:start w:val="1"/>
+      <w:numFmt w:val="lowerRoman"/>
+      <w:lvlText w:val="%3."/>
+      <w:lvlJc w:val="right"/>
+      <w:pPr>
+        <w:ind w:left="2160" w:hanging="180"/>
+      </w:pPr>
+    </w:lvl>
+    <w:lvl w:ilvl="3">
+      <w:start w:val="1"/>
+      <w:numFmt w:val="decimal"/>
+      <w:lvlText w:val="%4."/>
+      <w:lvlJc w:val="left"/>
+      <w:pPr>
+        <w:ind w:left="2880" w:hanging="360"/>
+      </w:pPr>
+    </w:lvl>
+    <w:lvl w:ilvl="4">
+      <w:start w:val="1"/>
+      <w:numFmt w:val="lowerLetter"/>
+      <w:lvlText w:val="%5."/>
+      <w:lvlJc w:val="left"/>
+      <w:pPr>
+        <w:ind w:left="3600" w:hanging="360"/>
+      </w:pPr>
+    </w:lvl>
+    <w:lvl w:ilvl="5">
+      <w:start w:val="1"/>
+      <w:numFmt w:val="lowerRoman"/>
+      <w:lvlText w:val="%6."/>
+      <w:lvlJc w:val="right"/>
+      <w:pPr>
+        <w:ind w:left="4320" w:hanging="180"/>
+      </w:pPr>
+    </w:lvl>
+    <w:lvl w:ilvl="6">
+      <w:start w:val="1"/>
+      <w:numFmt w:val="decimal"/>
+      <w:lvlText w:val="%7."/>
+      <w:lvlJc w:val="left"/>
+      <w:pPr>
+        <w:ind w:left="5040" w:hanging="360"/>
+      </w:pPr>
+    </w:lvl>
+    <w:lvl w:ilvl="7">
+      <w:start w:val="1"/>
+      <w:numFmt w:val="lowerLetter"/>
+      <w:lvlText w:val="%8."/>
+      <w:lvlJc w:val="left"/>
+      <w:pPr>
+        <w:ind w:left="5760" w:hanging="360"/>
+      </w:pPr>
+    </w:lvl>
+    <w:lvl w:ilvl="8">
+      <w:start w:val="1"/>
+      <w:numFmt w:val="lowerRoman"/>
+      <w:lvlText w:val="%9."/>
+      <w:lvlJc w:val="right"/>
+      <w:pPr>
+        <w:ind w:left="6480" w:hanging="180"/>
+      </w:pPr>
+    </w:lvl>
+  </w:abstractNum>
   <w:num w:numId="1">
     <w:abstractNumId w:val="0"/>
+  </w:num>
+  <w:num w:numId="2">
+    <w:abstractNumId w:val="2"/>
+    <w:lvlOverride w:ilvl="0">
+      <w:startOverride w:val="1"/>
+    </w:lvlOverride>
+    <w:lvlOverride w:ilvl="1">
+      <w:startOverride w:val="1"/>
+    </w:lvlOverride>
+    <w:lvlOverride w:ilvl="2">
+      <w:startOverride w:val="1"/>
+    </w:lvlOverride>
+    <w:lvlOverride w:ilvl="3">
+      <w:startOverride w:val="1"/>
+    </w:lvlOverride>
+    <w:lvlOverride w:ilvl="4">
+      <w:startOverride w:val="1"/>
+    </w:lvlOverride>
+    <w:lvlOverride w:ilvl="5">
+      <w:startOverride w:val="1"/>
+    </w:lvlOverride>
+    <w:lvlOverride w:ilvl="6">
+      <w:startOverride w:val="1"/>
+    </w:lvlOverride>
+    <w:lvlOverride w:ilvl="7">
+      <w:startOverride w:val="1"/>
+    </w:lvlOverride>
+    <w:lvlOverride w:ilvl="8">
+      <w:startOverride w:val="1"/>
+    </w:lvlOverride>
+  </w:num>
+  <w:num w:numId="3">
+    <w:abstractNumId w:val="1"/>
+    <w:lvlOverride w:ilvl="0">
+      <w:startOverride w:val="1"/>
+    </w:lvlOverride>
+    <w:lvlOverride w:ilvl="1">
+      <w:startOverride w:val="1"/>
+    </w:lvlOverride>
+    <w:lvlOverride w:ilvl="2">
+      <w:startOverride w:val="1"/>
+    </w:lvlOverride>
+    <w:lvlOverride w:ilvl="3">
+      <w:startOverride w:val="1"/>
+    </w:lvlOverride>
+    <w:lvlOverride w:ilvl="4">
+      <w:startOverride w:val="1"/>
+    </w:lvlOverride>
+    <w:lvlOverride w:ilvl="5">
+      <w:startOverride w:val="1"/>
+    </w:lvlOverride>
+    <w:lvlOverride w:ilvl="6">
+      <w:startOverride w:val="1"/>
+    </w:lvlOverride>
+    <w:lvlOverride w:ilvl="7">
+      <w:startOverride w:val="1"/>
+    </w:lvlOverride>
+    <w:lvlOverride w:ilvl="8">
+      <w:startOverride w:val="1"/>
+    </w:lvlOverride>
   </w:num>
 </w:numbering>
 </file>
@@ -3859,6 +5354,21 @@
       <w:szCs w:val="20"/>
     </w:rPr>
   </w:style>
+  <w:style w:type="character" w:customStyle="1" w:styleId="EnlacedeInternet">
+    <w:name w:val="Enlace de Internet"/>
+    <w:basedOn w:val="Fuentedeprrafopredeter"/>
+    <w:uiPriority w:val="99"/>
+    <w:rsid w:val="00DD1577"/>
+    <w:rPr>
+      <w:color w:val="0000FF"/>
+      <w:u w:val="single"/>
+    </w:rPr>
+  </w:style>
+  <w:style w:type="character" w:customStyle="1" w:styleId="flex-self-center">
+    <w:name w:val="flex-self-center"/>
+    <w:basedOn w:val="Fuentedeprrafopredeter"/>
+    <w:rsid w:val="00377235"/>
+  </w:style>
 </w:styles>
 </file>
 

</xml_diff>